<commit_message>
added links in protokoll
</commit_message>
<xml_diff>
--- a/protokoll.docx
+++ b/protokoll.docx
@@ -22,8 +22,6 @@
         </w:rPr>
       </w:sdtEndPr>
       <w:sdtContent>
-        <w:bookmarkStart w:id="0" w:name="_GoBack" w:displacedByCustomXml="prev"/>
-        <w:bookmarkEnd w:id="0" w:displacedByCustomXml="prev"/>
         <w:tbl>
           <w:tblPr>
             <w:tblW w:w="0" w:type="auto"/>
@@ -47,7 +45,7 @@
               </w:tcPr>
               <w:p>
                 <w:pPr>
-                  <w:pStyle w:val="KeinLeerraum"/>
+                  <w:pStyle w:val="NoSpacing"/>
                   <w:jc w:val="center"/>
                   <w:rPr>
                     <w:rFonts w:asciiTheme="majorHAnsi" w:eastAsiaTheme="majorEastAsia" w:hAnsiTheme="majorHAnsi" w:cstheme="majorBidi"/>
@@ -88,44 +86,16 @@
                   </w:tcPr>
                   <w:p>
                     <w:pPr>
-                      <w:pStyle w:val="Titel"/>
+                      <w:pStyle w:val="Title"/>
                       <w:jc w:val="center"/>
                     </w:pPr>
-                    <w:proofErr w:type="spellStart"/>
                     <w:r>
                       <w:rPr>
                         <w:color w:val="auto"/>
                         <w:sz w:val="96"/>
                         <w:szCs w:val="80"/>
                       </w:rPr>
-                      <w:t>Visit</w:t>
-                    </w:r>
-                    <w:proofErr w:type="spellEnd"/>
-                    <w:r>
-                      <w:rPr>
-                        <w:color w:val="auto"/>
-                        <w:sz w:val="96"/>
-                        <w:szCs w:val="80"/>
-                      </w:rPr>
-                      <w:t xml:space="preserve"> </w:t>
-                    </w:r>
-                    <w:proofErr w:type="spellStart"/>
-                    <w:r>
-                      <w:rPr>
-                        <w:color w:val="auto"/>
-                        <w:sz w:val="96"/>
-                        <w:szCs w:val="80"/>
-                      </w:rPr>
-                      <w:t>Our</w:t>
-                    </w:r>
-                    <w:proofErr w:type="spellEnd"/>
-                    <w:r>
-                      <w:rPr>
-                        <w:color w:val="auto"/>
-                        <w:sz w:val="96"/>
-                        <w:szCs w:val="80"/>
-                      </w:rPr>
-                      <w:t xml:space="preserve"> Solar System</w:t>
+                      <w:t>Visit Our Solar System</w:t>
                     </w:r>
                   </w:p>
                 </w:tc>
@@ -152,7 +122,7 @@
                     <w:b/>
                   </w:rPr>
                 </w:pPr>
-                <w:bookmarkStart w:id="1" w:name="_Toc434996000"/>
+                <w:bookmarkStart w:id="0" w:name="_Toc434996000"/>
                 <w:r>
                   <w:rPr>
                     <w:b/>
@@ -160,7 +130,7 @@
                   </w:rPr>
                   <w:t>SEW</w:t>
                 </w:r>
-                <w:bookmarkEnd w:id="1"/>
+                <w:bookmarkEnd w:id="0"/>
               </w:p>
             </w:tc>
           </w:tr>
@@ -189,7 +159,7 @@
                   </w:tcPr>
                   <w:p>
                     <w:pPr>
-                      <w:pStyle w:val="KeinLeerraum"/>
+                      <w:pStyle w:val="NoSpacing"/>
                       <w:jc w:val="center"/>
                       <w:rPr>
                         <w:rFonts w:asciiTheme="majorHAnsi" w:hAnsiTheme="majorHAnsi"/>
@@ -252,7 +222,7 @@
                   </w:tcPr>
                   <w:p>
                     <w:pPr>
-                      <w:pStyle w:val="KeinLeerraum"/>
+                      <w:pStyle w:val="NoSpacing"/>
                       <w:jc w:val="center"/>
                       <w:rPr>
                         <w:rFonts w:asciiTheme="majorHAnsi" w:hAnsiTheme="majorHAnsi"/>
@@ -284,7 +254,7 @@
               </w:tcPr>
               <w:p>
                 <w:pPr>
-                  <w:pStyle w:val="KeinLeerraum"/>
+                  <w:pStyle w:val="NoSpacing"/>
                   <w:jc w:val="center"/>
                   <w:rPr>
                     <w:rFonts w:asciiTheme="majorHAnsi" w:hAnsiTheme="majorHAnsi"/>
@@ -307,7 +277,7 @@
               </w:tcPr>
               <w:p>
                 <w:pPr>
-                  <w:pStyle w:val="KeinLeerraum"/>
+                  <w:pStyle w:val="NoSpacing"/>
                   <w:jc w:val="right"/>
                   <w:rPr>
                     <w:rFonts w:asciiTheme="majorHAnsi" w:hAnsiTheme="majorHAnsi"/>
@@ -466,7 +436,7 @@
           <w:pPr>
             <w:spacing w:after="0" w:line="240" w:lineRule="auto"/>
             <w:rPr>
-              <w:rStyle w:val="Fett"/>
+              <w:rStyle w:val="Strong"/>
               <w:rFonts w:asciiTheme="majorHAnsi" w:hAnsiTheme="majorHAnsi"/>
               <w:b w:val="0"/>
               <w:bCs w:val="0"/>
@@ -497,7 +467,7 @@
       <w:sdtContent>
         <w:p>
           <w:pPr>
-            <w:pStyle w:val="Inhaltsverzeichnisberschrift"/>
+            <w:pStyle w:val="TOCHeading"/>
             <w:rPr>
               <w:b/>
               <w:color w:val="auto"/>
@@ -515,7 +485,7 @@
         </w:p>
         <w:p>
           <w:pPr>
-            <w:pStyle w:val="Verzeichnis1"/>
+            <w:pStyle w:val="TOC1"/>
             <w:tabs>
               <w:tab w:val="left" w:pos="440"/>
               <w:tab w:val="right" w:leader="underscore" w:pos="9062"/>
@@ -634,7 +604,7 @@
         </w:p>
         <w:p>
           <w:pPr>
-            <w:pStyle w:val="Verzeichnis1"/>
+            <w:pStyle w:val="TOC1"/>
             <w:tabs>
               <w:tab w:val="left" w:pos="440"/>
               <w:tab w:val="right" w:leader="underscore" w:pos="9062"/>
@@ -733,7 +703,7 @@
         </w:p>
         <w:p>
           <w:pPr>
-            <w:pStyle w:val="Verzeichnis1"/>
+            <w:pStyle w:val="TOC1"/>
             <w:tabs>
               <w:tab w:val="left" w:pos="440"/>
               <w:tab w:val="right" w:leader="underscore" w:pos="9062"/>
@@ -832,7 +802,7 @@
         </w:p>
         <w:p>
           <w:pPr>
-            <w:pStyle w:val="Verzeichnis1"/>
+            <w:pStyle w:val="TOC1"/>
             <w:tabs>
               <w:tab w:val="left" w:pos="440"/>
               <w:tab w:val="right" w:leader="underscore" w:pos="9062"/>
@@ -931,7 +901,7 @@
         </w:p>
         <w:p>
           <w:pPr>
-            <w:pStyle w:val="Verzeichnis2"/>
+            <w:pStyle w:val="TOC2"/>
             <w:tabs>
               <w:tab w:val="left" w:pos="880"/>
               <w:tab w:val="right" w:leader="underscore" w:pos="9062"/>
@@ -1023,7 +993,7 @@
         </w:p>
         <w:p>
           <w:pPr>
-            <w:pStyle w:val="Verzeichnis2"/>
+            <w:pStyle w:val="TOC2"/>
             <w:tabs>
               <w:tab w:val="left" w:pos="880"/>
               <w:tab w:val="right" w:leader="underscore" w:pos="9062"/>
@@ -1115,7 +1085,7 @@
         </w:p>
         <w:p>
           <w:pPr>
-            <w:pStyle w:val="Verzeichnis2"/>
+            <w:pStyle w:val="TOC2"/>
             <w:tabs>
               <w:tab w:val="left" w:pos="1100"/>
               <w:tab w:val="right" w:leader="underscore" w:pos="9062"/>
@@ -1207,7 +1177,7 @@
         </w:p>
         <w:p>
           <w:pPr>
-            <w:pStyle w:val="Verzeichnis2"/>
+            <w:pStyle w:val="TOC2"/>
             <w:tabs>
               <w:tab w:val="left" w:pos="1100"/>
               <w:tab w:val="right" w:leader="underscore" w:pos="9062"/>
@@ -1299,7 +1269,7 @@
         </w:p>
         <w:p>
           <w:pPr>
-            <w:pStyle w:val="Verzeichnis2"/>
+            <w:pStyle w:val="TOC2"/>
             <w:tabs>
               <w:tab w:val="left" w:pos="880"/>
               <w:tab w:val="right" w:leader="underscore" w:pos="9062"/>
@@ -1391,7 +1361,7 @@
         </w:p>
         <w:p>
           <w:pPr>
-            <w:pStyle w:val="Verzeichnis2"/>
+            <w:pStyle w:val="TOC2"/>
             <w:tabs>
               <w:tab w:val="left" w:pos="880"/>
               <w:tab w:val="right" w:leader="underscore" w:pos="9062"/>
@@ -1483,7 +1453,7 @@
         </w:p>
         <w:p>
           <w:pPr>
-            <w:pStyle w:val="Verzeichnis1"/>
+            <w:pStyle w:val="TOC1"/>
             <w:tabs>
               <w:tab w:val="left" w:pos="440"/>
               <w:tab w:val="right" w:leader="underscore" w:pos="9062"/>
@@ -1605,7 +1575,7 @@
       <w:pPr>
         <w:spacing w:after="0" w:line="240" w:lineRule="auto"/>
         <w:rPr>
-          <w:rStyle w:val="Fett"/>
+          <w:rStyle w:val="Strong"/>
           <w:rFonts w:asciiTheme="majorHAnsi" w:eastAsia="Times New Roman" w:hAnsiTheme="majorHAnsi"/>
           <w:b w:val="0"/>
           <w:bCs w:val="0"/>
@@ -1624,25 +1594,25 @@
     </w:p>
     <w:p>
       <w:pPr>
-        <w:pStyle w:val="berschrift1"/>
+        <w:pStyle w:val="Heading1"/>
         <w:numPr>
           <w:ilvl w:val="0"/>
           <w:numId w:val="30"/>
         </w:numPr>
         <w:ind w:left="567" w:hanging="567"/>
       </w:pPr>
-      <w:bookmarkStart w:id="2" w:name="_Toc434996001"/>
-      <w:bookmarkStart w:id="3" w:name="_Toc435620012"/>
+      <w:bookmarkStart w:id="1" w:name="_Toc434996001"/>
+      <w:bookmarkStart w:id="2" w:name="_Toc435620012"/>
       <w:r>
         <w:lastRenderedPageBreak/>
         <w:t>Aufgabenstellung</w:t>
       </w:r>
+      <w:bookmarkEnd w:id="1"/>
       <w:bookmarkEnd w:id="2"/>
-      <w:bookmarkEnd w:id="3"/>
     </w:p>
     <w:p>
       <w:pPr>
-        <w:pStyle w:val="StandardWeb"/>
+        <w:pStyle w:val="NormalWeb"/>
         <w:rPr>
           <w:rFonts w:asciiTheme="majorHAnsi" w:hAnsiTheme="majorHAnsi"/>
         </w:rPr>
@@ -1656,7 +1626,7 @@
     </w:p>
     <w:p>
       <w:pPr>
-        <w:pStyle w:val="StandardWeb"/>
+        <w:pStyle w:val="NormalWeb"/>
         <w:rPr>
           <w:rFonts w:asciiTheme="majorHAnsi" w:hAnsiTheme="majorHAnsi"/>
         </w:rPr>
@@ -1665,40 +1635,12 @@
         <w:rPr>
           <w:rFonts w:asciiTheme="majorHAnsi" w:hAnsiTheme="majorHAnsi"/>
         </w:rPr>
-        <w:t xml:space="preserve">Eine wichtige Library zur Erstellung von Games mit 3D-Grafik ist </w:t>
-      </w:r>
-      <w:proofErr w:type="spellStart"/>
-      <w:r>
-        <w:rPr>
-          <w:rFonts w:asciiTheme="majorHAnsi" w:hAnsiTheme="majorHAnsi"/>
-        </w:rPr>
-        <w:t>Pygame</w:t>
-      </w:r>
-      <w:proofErr w:type="spellEnd"/>
-      <w:r>
-        <w:rPr>
-          <w:rFonts w:asciiTheme="majorHAnsi" w:hAnsiTheme="majorHAnsi"/>
-        </w:rPr>
-        <w:t xml:space="preserve">. Die 3D-Unterstützung wird mittels </w:t>
-      </w:r>
-      <w:proofErr w:type="spellStart"/>
-      <w:r>
-        <w:rPr>
-          <w:rFonts w:asciiTheme="majorHAnsi" w:hAnsiTheme="majorHAnsi"/>
-        </w:rPr>
-        <w:t>PyOpenGL</w:t>
-      </w:r>
-      <w:proofErr w:type="spellEnd"/>
-      <w:r>
-        <w:rPr>
-          <w:rFonts w:asciiTheme="majorHAnsi" w:hAnsiTheme="majorHAnsi"/>
-        </w:rPr>
-        <w:t xml:space="preserve"> erreicht.</w:t>
+        <w:t>Eine wichtige Library zur Erstellung von Games mit 3D-Grafik ist Pygame. Die 3D-Unterstützung wird mittels PyOpenGL erreicht.</w:t>
       </w:r>
     </w:p>
     <w:p>
       <w:pPr>
-        <w:pStyle w:val="StandardWeb"/>
+        <w:pStyle w:val="NormalWeb"/>
         <w:rPr>
           <w:rFonts w:asciiTheme="majorHAnsi" w:hAnsiTheme="majorHAnsi"/>
         </w:rPr>
@@ -1712,7 +1654,7 @@
     </w:p>
     <w:p>
       <w:pPr>
-        <w:pStyle w:val="StandardWeb"/>
+        <w:pStyle w:val="NormalWeb"/>
         <w:rPr>
           <w:rFonts w:asciiTheme="majorHAnsi" w:hAnsiTheme="majorHAnsi"/>
         </w:rPr>
@@ -1721,26 +1663,12 @@
         <w:rPr>
           <w:rFonts w:asciiTheme="majorHAnsi" w:hAnsiTheme="majorHAnsi"/>
         </w:rPr>
-        <w:t xml:space="preserve">Während </w:t>
-      </w:r>
-      <w:proofErr w:type="spellStart"/>
-      <w:r>
-        <w:rPr>
-          <w:rFonts w:asciiTheme="majorHAnsi" w:hAnsiTheme="majorHAnsi"/>
-        </w:rPr>
-        <w:t>pygame</w:t>
-      </w:r>
-      <w:proofErr w:type="spellEnd"/>
-      <w:r>
-        <w:rPr>
-          <w:rFonts w:asciiTheme="majorHAnsi" w:hAnsiTheme="majorHAnsi"/>
-        </w:rPr>
-        <w:t xml:space="preserve"> sich um Fensteraufbau, Kollisionen und Events kümmert, sind grafische Objekte mittel OpenGL möglich.</w:t>
+        <w:t>Während pygame sich um Fensteraufbau, Kollisionen und Events kümmert, sind grafische Objekte mittel OpenGL möglich.</w:t>
       </w:r>
     </w:p>
     <w:p>
       <w:pPr>
-        <w:pStyle w:val="StandardWeb"/>
+        <w:pStyle w:val="NormalWeb"/>
         <w:rPr>
           <w:rFonts w:asciiTheme="majorHAnsi" w:hAnsiTheme="majorHAnsi"/>
         </w:rPr>
@@ -1754,7 +1682,7 @@
     </w:p>
     <w:p>
       <w:pPr>
-        <w:pStyle w:val="StandardWeb"/>
+        <w:pStyle w:val="NormalWeb"/>
         <w:rPr>
           <w:rFonts w:asciiTheme="majorHAnsi" w:hAnsiTheme="majorHAnsi"/>
         </w:rPr>
@@ -2054,21 +1982,7 @@
         <w:rPr>
           <w:rFonts w:asciiTheme="majorHAnsi" w:hAnsiTheme="majorHAnsi"/>
         </w:rPr>
-        <w:t xml:space="preserve">Ein Objekt kann einfach mittels </w:t>
-      </w:r>
-      <w:proofErr w:type="spellStart"/>
-      <w:r>
-        <w:rPr>
-          <w:rFonts w:asciiTheme="majorHAnsi" w:hAnsiTheme="majorHAnsi"/>
-        </w:rPr>
-        <w:t>glutSolidSphere</w:t>
-      </w:r>
-      <w:proofErr w:type="spellEnd"/>
-      <w:r>
-        <w:rPr>
-          <w:rFonts w:asciiTheme="majorHAnsi" w:hAnsiTheme="majorHAnsi"/>
-        </w:rPr>
-        <w:t>() erstellt werden.</w:t>
+        <w:t>Ein Objekt kann einfach mittels glutSolidSphere() erstellt werden.</w:t>
       </w:r>
     </w:p>
     <w:p>
@@ -2086,35 +2000,7 @@
         <w:rPr>
           <w:rFonts w:asciiTheme="majorHAnsi" w:hAnsiTheme="majorHAnsi"/>
         </w:rPr>
-        <w:t xml:space="preserve">Die Planten werden mittels Modelkommandos bewegt: </w:t>
-      </w:r>
-      <w:proofErr w:type="spellStart"/>
-      <w:r>
-        <w:rPr>
-          <w:rFonts w:asciiTheme="majorHAnsi" w:hAnsiTheme="majorHAnsi"/>
-        </w:rPr>
-        <w:t>glRotate</w:t>
-      </w:r>
-      <w:proofErr w:type="spellEnd"/>
-      <w:r>
-        <w:rPr>
-          <w:rFonts w:asciiTheme="majorHAnsi" w:hAnsiTheme="majorHAnsi"/>
-        </w:rPr>
-        <w:t xml:space="preserve">(), </w:t>
-      </w:r>
-      <w:proofErr w:type="spellStart"/>
-      <w:r>
-        <w:rPr>
-          <w:rFonts w:asciiTheme="majorHAnsi" w:hAnsiTheme="majorHAnsi"/>
-        </w:rPr>
-        <w:t>glTranslate</w:t>
-      </w:r>
-      <w:proofErr w:type="spellEnd"/>
-      <w:r>
-        <w:rPr>
-          <w:rFonts w:asciiTheme="majorHAnsi" w:hAnsiTheme="majorHAnsi"/>
-        </w:rPr>
-        <w:t>()</w:t>
+        <w:t>Die Planten werden mittels Modelkommandos bewegt: glRotate(), glTranslate()</w:t>
       </w:r>
     </w:p>
     <w:p>
@@ -2132,21 +2018,7 @@
         <w:rPr>
           <w:rFonts w:asciiTheme="majorHAnsi" w:hAnsiTheme="majorHAnsi"/>
         </w:rPr>
-        <w:t xml:space="preserve">Die Kameraposition wird mittels </w:t>
-      </w:r>
-      <w:proofErr w:type="spellStart"/>
-      <w:r>
-        <w:rPr>
-          <w:rFonts w:asciiTheme="majorHAnsi" w:hAnsiTheme="majorHAnsi"/>
-        </w:rPr>
-        <w:t>gluLookAt</w:t>
-      </w:r>
-      <w:proofErr w:type="spellEnd"/>
-      <w:r>
-        <w:rPr>
-          <w:rFonts w:asciiTheme="majorHAnsi" w:hAnsiTheme="majorHAnsi"/>
-        </w:rPr>
-        <w:t>() gesetzt</w:t>
+        <w:t>Die Kameraposition wird mittels gluLookAt() gesetzt</w:t>
       </w:r>
     </w:p>
     <w:p>
@@ -2171,35 +2043,7 @@
           <w:rFonts w:asciiTheme="majorHAnsi" w:hAnsiTheme="majorHAnsi"/>
         </w:rPr>
         <w:br/>
-        <w:t xml:space="preserve">Wichtig ist dabei auch eine möglichst glaubhafte Darstellung. </w:t>
-      </w:r>
-      <w:proofErr w:type="spellStart"/>
-      <w:r>
-        <w:rPr>
-          <w:rFonts w:asciiTheme="majorHAnsi" w:hAnsiTheme="majorHAnsi"/>
-        </w:rPr>
-        <w:t>gluPerspective</w:t>
-      </w:r>
-      <w:proofErr w:type="spellEnd"/>
-      <w:r>
-        <w:rPr>
-          <w:rFonts w:asciiTheme="majorHAnsi" w:hAnsiTheme="majorHAnsi"/>
-        </w:rPr>
-        <w:t xml:space="preserve">(), </w:t>
-      </w:r>
-      <w:proofErr w:type="spellStart"/>
-      <w:r>
-        <w:rPr>
-          <w:rFonts w:asciiTheme="majorHAnsi" w:hAnsiTheme="majorHAnsi"/>
-        </w:rPr>
-        <w:t>glFrustum</w:t>
-      </w:r>
-      <w:proofErr w:type="spellEnd"/>
-      <w:r>
-        <w:rPr>
-          <w:rFonts w:asciiTheme="majorHAnsi" w:hAnsiTheme="majorHAnsi"/>
-        </w:rPr>
-        <w:t>()</w:t>
+        <w:t>Wichtig ist dabei auch eine möglichst glaubhafte Darstellung. gluPerspective(), glFrustum()</w:t>
       </w:r>
     </w:p>
     <w:p>
@@ -2217,21 +2061,7 @@
         <w:rPr>
           <w:rFonts w:asciiTheme="majorHAnsi" w:hAnsiTheme="majorHAnsi"/>
         </w:rPr>
-        <w:t xml:space="preserve">Für das Einbetten einer Textur wird die Library </w:t>
-      </w:r>
-      <w:proofErr w:type="spellStart"/>
-      <w:r>
-        <w:rPr>
-          <w:rFonts w:asciiTheme="majorHAnsi" w:hAnsiTheme="majorHAnsi"/>
-        </w:rPr>
-        <w:t>Pillow</w:t>
-      </w:r>
-      <w:proofErr w:type="spellEnd"/>
-      <w:r>
-        <w:rPr>
-          <w:rFonts w:asciiTheme="majorHAnsi" w:hAnsiTheme="majorHAnsi"/>
-        </w:rPr>
-        <w:t xml:space="preserve"> benötigt! Die Community unterstützt Sie bei der Verwendung.</w:t>
+        <w:t>Für das Einbetten einer Textur wird die Library Pillow benötigt! Die Community unterstützt Sie bei der Verwendung.</w:t>
       </w:r>
     </w:p>
     <w:p>
@@ -2279,77 +2109,64 @@
     </w:p>
     <w:p>
       <w:pPr>
-        <w:numPr>
-          <w:ilvl w:val="0"/>
-          <w:numId w:val="26"/>
-        </w:numPr>
-        <w:spacing w:before="100" w:beforeAutospacing="1" w:after="100" w:afterAutospacing="1" w:line="240" w:lineRule="auto"/>
+        <w:spacing w:before="100" w:beforeAutospacing="1" w:after="100" w:afterAutospacing="1"/>
         <w:rPr>
           <w:rFonts w:asciiTheme="majorHAnsi" w:hAnsiTheme="majorHAnsi"/>
           <w:lang w:val="en-US"/>
         </w:rPr>
       </w:pPr>
+      <w:proofErr w:type="spellStart"/>
+      <w:r>
+        <w:rPr>
+          <w:rFonts w:asciiTheme="majorHAnsi" w:hAnsiTheme="majorHAnsi"/>
+          <w:lang w:val="en-US"/>
+        </w:rPr>
+        <w:t>Viel</w:t>
+      </w:r>
+      <w:proofErr w:type="spellEnd"/>
+      <w:r>
+        <w:rPr>
+          <w:rFonts w:asciiTheme="majorHAnsi" w:hAnsiTheme="majorHAnsi"/>
+          <w:lang w:val="en-US"/>
+        </w:rPr>
+        <w:t xml:space="preserve"> </w:t>
+      </w:r>
+      <w:proofErr w:type="spellStart"/>
+      <w:r>
+        <w:rPr>
+          <w:rFonts w:asciiTheme="majorHAnsi" w:hAnsiTheme="majorHAnsi"/>
+          <w:lang w:val="en-US"/>
+        </w:rPr>
+        <w:t>Erfolg</w:t>
+      </w:r>
+      <w:proofErr w:type="spellEnd"/>
+      <w:r>
+        <w:rPr>
+          <w:rFonts w:asciiTheme="majorHAnsi" w:hAnsiTheme="majorHAnsi"/>
+          <w:lang w:val="en-US"/>
+        </w:rPr>
+        <w:t>!</w:t>
+      </w:r>
     </w:p>
     <w:p>
       <w:pPr>
-        <w:spacing w:before="100" w:beforeAutospacing="1" w:after="100" w:afterAutospacing="1"/>
+        <w:spacing w:after="0" w:line="240" w:lineRule="auto"/>
         <w:rPr>
           <w:rFonts w:asciiTheme="majorHAnsi" w:hAnsiTheme="majorHAnsi"/>
           <w:lang w:val="en-US"/>
         </w:rPr>
       </w:pPr>
-      <w:proofErr w:type="spellStart"/>
       <w:r>
         <w:rPr>
           <w:rFonts w:asciiTheme="majorHAnsi" w:hAnsiTheme="majorHAnsi"/>
           <w:lang w:val="en-US"/>
         </w:rPr>
-        <w:t>Viel</w:t>
-      </w:r>
-      <w:proofErr w:type="spellEnd"/>
-      <w:r>
-        <w:rPr>
-          <w:rFonts w:asciiTheme="majorHAnsi" w:hAnsiTheme="majorHAnsi"/>
-          <w:lang w:val="en-US"/>
-        </w:rPr>
-        <w:t xml:space="preserve"> </w:t>
-      </w:r>
-      <w:proofErr w:type="spellStart"/>
-      <w:r>
-        <w:rPr>
-          <w:rFonts w:asciiTheme="majorHAnsi" w:hAnsiTheme="majorHAnsi"/>
-          <w:lang w:val="en-US"/>
-        </w:rPr>
-        <w:t>Erfolg</w:t>
-      </w:r>
-      <w:proofErr w:type="spellEnd"/>
-      <w:r>
-        <w:rPr>
-          <w:rFonts w:asciiTheme="majorHAnsi" w:hAnsiTheme="majorHAnsi"/>
-          <w:lang w:val="en-US"/>
-        </w:rPr>
-        <w:t>!</w:t>
+        <w:br w:type="page"/>
       </w:r>
     </w:p>
     <w:p>
       <w:pPr>
-        <w:spacing w:after="0" w:line="240" w:lineRule="auto"/>
-        <w:rPr>
-          <w:rFonts w:asciiTheme="majorHAnsi" w:hAnsiTheme="majorHAnsi"/>
-          <w:lang w:val="en-US"/>
-        </w:rPr>
-      </w:pPr>
-      <w:r>
-        <w:rPr>
-          <w:rFonts w:asciiTheme="majorHAnsi" w:hAnsiTheme="majorHAnsi"/>
-          <w:lang w:val="en-US"/>
-        </w:rPr>
-        <w:br w:type="page"/>
-      </w:r>
-    </w:p>
-    <w:p>
-      <w:pPr>
-        <w:pStyle w:val="berschrift1"/>
+        <w:pStyle w:val="Heading1"/>
         <w:numPr>
           <w:ilvl w:val="0"/>
           <w:numId w:val="30"/>
@@ -2359,8 +2176,7 @@
           <w:rFonts w:ascii="Calibri" w:hAnsi="Calibri"/>
         </w:rPr>
       </w:pPr>
-      <w:bookmarkStart w:id="4" w:name="_Toc435620013"/>
-      <w:proofErr w:type="spellStart"/>
+      <w:bookmarkStart w:id="3" w:name="_Toc435620013"/>
       <w:r>
         <w:rPr>
           <w:rFonts w:ascii="Calibri" w:hAnsi="Calibri"/>
@@ -2368,12 +2184,11 @@
         <w:lastRenderedPageBreak/>
         <w:t>Lighting</w:t>
       </w:r>
-      <w:bookmarkEnd w:id="4"/>
-      <w:proofErr w:type="spellEnd"/>
+      <w:bookmarkEnd w:id="3"/>
     </w:p>
     <w:p>
       <w:pPr>
-        <w:pStyle w:val="HTMLVorformatiert"/>
+        <w:pStyle w:val="HTMLPreformatted"/>
         <w:shd w:val="clear" w:color="auto" w:fill="2B2B2B"/>
         <w:rPr>
           <w:color w:val="A9B7C6"/>
@@ -2382,7 +2197,7 @@
     </w:p>
     <w:p>
       <w:pPr>
-        <w:pStyle w:val="HTMLVorformatiert"/>
+        <w:pStyle w:val="HTMLPreformatted"/>
         <w:shd w:val="clear" w:color="auto" w:fill="2B2B2B"/>
         <w:rPr>
           <w:color w:val="A9B7C6"/>
@@ -3371,7 +3186,7 @@
     </w:p>
     <w:p>
       <w:pPr>
-        <w:pStyle w:val="HTMLVorformatiert"/>
+        <w:pStyle w:val="HTMLPreformatted"/>
         <w:shd w:val="clear" w:color="auto" w:fill="2B2B2B"/>
         <w:rPr>
           <w:color w:val="A9B7C6"/>
@@ -3381,7 +3196,7 @@
     </w:p>
     <w:p>
       <w:pPr>
-        <w:pStyle w:val="berschrift1"/>
+        <w:pStyle w:val="Heading1"/>
         <w:numPr>
           <w:ilvl w:val="0"/>
           <w:numId w:val="30"/>
@@ -3391,20 +3206,20 @@
           <w:rFonts w:ascii="Calibri" w:hAnsi="Calibri"/>
         </w:rPr>
       </w:pPr>
-      <w:bookmarkStart w:id="5" w:name="_Toc434996002"/>
-      <w:bookmarkStart w:id="6" w:name="_Toc435620014"/>
+      <w:bookmarkStart w:id="4" w:name="_Toc434996002"/>
+      <w:bookmarkStart w:id="5" w:name="_Toc435620014"/>
       <w:r>
         <w:rPr>
           <w:rFonts w:ascii="Calibri" w:hAnsi="Calibri"/>
         </w:rPr>
         <w:t>Aufwandsabschätzung</w:t>
       </w:r>
+      <w:bookmarkEnd w:id="4"/>
       <w:bookmarkEnd w:id="5"/>
-      <w:bookmarkEnd w:id="6"/>
     </w:p>
     <w:tbl>
       <w:tblPr>
-        <w:tblStyle w:val="MittlereListe2"/>
+        <w:tblStyle w:val="MediumList2"/>
         <w:tblW w:w="0" w:type="auto"/>
         <w:tblLook w:val="04A0" w:firstRow="1" w:lastRow="0" w:firstColumn="1" w:lastColumn="0" w:noHBand="0" w:noVBand="1"/>
       </w:tblPr>
@@ -3471,7 +3286,7 @@
           </w:tcPr>
           <w:p>
             <w:pPr>
-              <w:pStyle w:val="KeinLeerraum"/>
+              <w:pStyle w:val="NoSpacing"/>
             </w:pPr>
             <w:r>
               <w:t>Recherche</w:t>
@@ -3678,7 +3493,7 @@
     </w:p>
     <w:p>
       <w:pPr>
-        <w:pStyle w:val="berschrift1"/>
+        <w:pStyle w:val="Heading1"/>
         <w:numPr>
           <w:ilvl w:val="0"/>
           <w:numId w:val="30"/>
@@ -3688,7 +3503,7 @@
           <w:rFonts w:ascii="Calibri" w:hAnsi="Calibri"/>
         </w:rPr>
       </w:pPr>
-      <w:bookmarkStart w:id="7" w:name="_Toc435620015"/>
+      <w:bookmarkStart w:id="6" w:name="_Toc435620015"/>
       <w:r>
         <w:rPr>
           <w:rFonts w:ascii="Calibri" w:hAnsi="Calibri"/>
@@ -3696,11 +3511,11 @@
         <w:lastRenderedPageBreak/>
         <w:t>Recherche</w:t>
       </w:r>
-      <w:bookmarkEnd w:id="7"/>
+      <w:bookmarkEnd w:id="6"/>
     </w:p>
     <w:p>
       <w:pPr>
-        <w:pStyle w:val="berschrift2"/>
+        <w:pStyle w:val="Heading2"/>
         <w:numPr>
           <w:ilvl w:val="1"/>
           <w:numId w:val="30"/>
@@ -3713,8 +3528,7 @@
           <w:i w:val="0"/>
         </w:rPr>
       </w:pPr>
-      <w:bookmarkStart w:id="8" w:name="_Toc435620016"/>
-      <w:proofErr w:type="spellStart"/>
+      <w:bookmarkStart w:id="7" w:name="_Toc435620016"/>
       <w:r>
         <w:rPr>
           <w:rFonts w:ascii="Calibri" w:hAnsi="Calibri"/>
@@ -3731,33 +3545,16 @@
         </w:rPr>
         <w:t>yglet</w:t>
       </w:r>
-      <w:bookmarkEnd w:id="8"/>
-      <w:proofErr w:type="spellEnd"/>
+      <w:bookmarkEnd w:id="7"/>
     </w:p>
     <w:p>
       <w:r>
-        <w:t xml:space="preserve">Begonnen haben wir mit </w:t>
-      </w:r>
-      <w:proofErr w:type="spellStart"/>
-      <w:r>
-        <w:t>Pyglet</w:t>
-      </w:r>
-      <w:proofErr w:type="spellEnd"/>
-      <w:r>
-        <w:t xml:space="preserve">, mit welchem zwar die Erstellung eines Fensters und das Zeichnen einiger Objekte einfach </w:t>
-      </w:r>
-      <w:proofErr w:type="gramStart"/>
-      <w:r>
-        <w:t>fiel</w:t>
-      </w:r>
-      <w:proofErr w:type="gramEnd"/>
-      <w:r>
-        <w:t>, jedoch die Erstellung von 3D-Objekten zu einem Problem wurde.</w:t>
+        <w:t>Begonnen haben wir mit Pyglet, mit welchem zwar die Erstellung eines Fensters und das Zeichnen einiger Objekte einfach fiel, jedoch die Erstellung von 3D-Objekten zu einem Problem wurde.</w:t>
       </w:r>
     </w:p>
     <w:p>
       <w:pPr>
-        <w:pStyle w:val="berschrift2"/>
+        <w:pStyle w:val="Heading2"/>
         <w:numPr>
           <w:ilvl w:val="1"/>
           <w:numId w:val="30"/>
@@ -3770,8 +3567,7 @@
           <w:i w:val="0"/>
         </w:rPr>
       </w:pPr>
-      <w:bookmarkStart w:id="9" w:name="_Toc435620017"/>
-      <w:proofErr w:type="spellStart"/>
+      <w:bookmarkStart w:id="8" w:name="_Toc435620017"/>
       <w:r>
         <w:rPr>
           <w:rFonts w:ascii="Calibri" w:hAnsi="Calibri"/>
@@ -3780,42 +3576,31 @@
         </w:rPr>
         <w:t>Pygame</w:t>
       </w:r>
-      <w:bookmarkEnd w:id="9"/>
-      <w:proofErr w:type="spellEnd"/>
+      <w:bookmarkEnd w:id="8"/>
     </w:p>
     <w:p>
       <w:pPr>
         <w:jc w:val="both"/>
       </w:pPr>
       <w:r>
-        <w:t xml:space="preserve">Nach dem Umstieg auf </w:t>
-      </w:r>
-      <w:proofErr w:type="spellStart"/>
-      <w:r>
-        <w:t>Pygame</w:t>
-      </w:r>
-      <w:proofErr w:type="spellEnd"/>
-      <w:r>
-        <w:t xml:space="preserve"> musste es erst einmal installiert werden. Dies bereitete zuerst einige Probleme, da die Installation auf der Website nur für Python2.7 funktionierte. Daher musste die Python3.4 Version von </w:t>
+        <w:t>Nach dem Umstieg auf Pygame musste es erst einmal installiert werden. Dies bereitete zuerst einige Probleme, da die Installation auf der Website nur für Python2.7 funktionierte. Daher mus</w:t>
+      </w:r>
+      <w:r>
+        <w:t xml:space="preserve">ste die </w:t>
       </w:r>
       <w:hyperlink r:id="rId13" w:anchor="pygame" w:history="1">
         <w:r>
           <w:rPr>
             <w:rStyle w:val="Hyperlink"/>
           </w:rPr>
-          <w:t>hier</w:t>
+          <w:t>Python3.4 Version</w:t>
         </w:r>
       </w:hyperlink>
       <w:r>
-        <w:t xml:space="preserve"> installiert werden. Danach musst die gedownloadete .</w:t>
-      </w:r>
-      <w:proofErr w:type="spellStart"/>
-      <w:r>
-        <w:t>whl</w:t>
-      </w:r>
-      <w:proofErr w:type="spellEnd"/>
-      <w:r>
-        <w:t xml:space="preserve"> Datei installiert werden.</w:t>
+        <w:t xml:space="preserve"> </w:t>
+      </w:r>
+      <w:r>
+        <w:t>installiert werden. Danach musst die gedownloadete .whl Datei installiert werden.</w:t>
       </w:r>
     </w:p>
     <w:p>
@@ -3860,7 +3645,7 @@
     </w:p>
     <w:p>
       <w:pPr>
-        <w:pStyle w:val="berschrift2"/>
+        <w:pStyle w:val="Heading2"/>
         <w:numPr>
           <w:ilvl w:val="2"/>
           <w:numId w:val="30"/>
@@ -3873,24 +3658,22 @@
           <w:i w:val="0"/>
         </w:rPr>
       </w:pPr>
-      <w:bookmarkStart w:id="10" w:name="_Toc435620018"/>
-      <w:proofErr w:type="spellStart"/>
+      <w:bookmarkStart w:id="9" w:name="_Toc435620018"/>
       <w:r>
         <w:rPr>
           <w:rFonts w:ascii="Calibri" w:hAnsi="Calibri"/>
           <w:b w:val="0"/>
           <w:i w:val="0"/>
         </w:rPr>
-        <w:t>Youtube</w:t>
-      </w:r>
-      <w:proofErr w:type="spellEnd"/>
+        <w:t xml:space="preserve">Youtube </w:t>
+      </w:r>
       <w:r>
         <w:rPr>
           <w:rFonts w:ascii="Calibri" w:hAnsi="Calibri"/>
           <w:b w:val="0"/>
           <w:i w:val="0"/>
         </w:rPr>
-        <w:t xml:space="preserve"> </w:t>
+        <w:t>–</w:t>
       </w:r>
       <w:r>
         <w:rPr>
@@ -3898,40 +3681,16 @@
           <w:b w:val="0"/>
           <w:i w:val="0"/>
         </w:rPr>
-        <w:t>–</w:t>
-      </w:r>
-      <w:r>
-        <w:rPr>
-          <w:rFonts w:ascii="Calibri" w:hAnsi="Calibri"/>
-          <w:b w:val="0"/>
-          <w:i w:val="0"/>
-        </w:rPr>
         <w:t xml:space="preserve"> Tutorial</w:t>
       </w:r>
-      <w:bookmarkEnd w:id="10"/>
+      <w:bookmarkEnd w:id="9"/>
     </w:p>
     <w:p>
       <w:pPr>
         <w:jc w:val="both"/>
       </w:pPr>
       <w:r>
-        <w:t xml:space="preserve">Für das Tutorial auf </w:t>
-      </w:r>
-      <w:proofErr w:type="spellStart"/>
-      <w:r>
-        <w:t>Youtube</w:t>
-      </w:r>
-      <w:proofErr w:type="spellEnd"/>
-      <w:r>
-        <w:t xml:space="preserve"> musste </w:t>
-      </w:r>
-      <w:proofErr w:type="spellStart"/>
-      <w:r>
-        <w:t>PyOpenGL</w:t>
-      </w:r>
-      <w:proofErr w:type="spellEnd"/>
-      <w:r>
-        <w:t xml:space="preserve"> installiert werden, welches allerdings GLUT nicht richtig installiert, sollte man es mittels </w:t>
+        <w:t xml:space="preserve">Für das Tutorial auf Youtube musste PyOpenGL installiert werden, welches allerdings GLUT nicht richtig installiert, sollte man es mittels </w:t>
       </w:r>
     </w:p>
     <w:p>
@@ -3946,60 +3705,30 @@
         <w:ind w:firstLine="708"/>
         <w:jc w:val="both"/>
       </w:pPr>
-      <w:proofErr w:type="spellStart"/>
       <w:r>
         <w:rPr>
           <w:rFonts w:ascii="Courier New" w:hAnsi="Courier New" w:cs="Courier New"/>
         </w:rPr>
-        <w:t>pip</w:t>
-      </w:r>
-      <w:proofErr w:type="spellEnd"/>
-      <w:r>
-        <w:rPr>
-          <w:rFonts w:ascii="Courier New" w:hAnsi="Courier New" w:cs="Courier New"/>
-        </w:rPr>
-        <w:t xml:space="preserve"> </w:t>
-      </w:r>
-      <w:proofErr w:type="spellStart"/>
-      <w:r>
-        <w:rPr>
-          <w:rFonts w:ascii="Courier New" w:hAnsi="Courier New" w:cs="Courier New"/>
-        </w:rPr>
-        <w:t>install</w:t>
-      </w:r>
-      <w:proofErr w:type="spellEnd"/>
-      <w:r>
-        <w:rPr>
-          <w:rFonts w:ascii="Courier New" w:hAnsi="Courier New" w:cs="Courier New"/>
-        </w:rPr>
-        <w:t xml:space="preserve"> </w:t>
-      </w:r>
-      <w:proofErr w:type="spellStart"/>
-      <w:r>
-        <w:rPr>
-          <w:rFonts w:ascii="Courier New" w:hAnsi="Courier New" w:cs="Courier New"/>
-        </w:rPr>
-        <w:t>PyOpenGL</w:t>
-      </w:r>
-      <w:proofErr w:type="spellEnd"/>
+        <w:t>pip install PyOpenGL</w:t>
+      </w:r>
     </w:p>
     <w:p>
       <w:pPr>
         <w:jc w:val="both"/>
       </w:pPr>
       <w:r>
-        <w:t xml:space="preserve">installieren. Daher musst ebenfalls von </w:t>
+        <w:t xml:space="preserve">installieren. Daher musst ebenfalls die </w:t>
       </w:r>
       <w:hyperlink r:id="rId14" w:anchor="PyOpenGL" w:history="1">
         <w:r>
           <w:rPr>
             <w:rStyle w:val="Hyperlink"/>
           </w:rPr>
-          <w:t>hier</w:t>
+          <w:t>Python3.4 Version</w:t>
         </w:r>
       </w:hyperlink>
       <w:r>
-        <w:t xml:space="preserve"> die Python3.4 Version gedownloadet und installiert werden.</w:t>
+        <w:t xml:space="preserve"> gedownloadet und installiert werden.</w:t>
       </w:r>
     </w:p>
     <w:p>
@@ -4097,7 +3826,7 @@
     </w:p>
     <w:p>
       <w:pPr>
-        <w:pStyle w:val="berschrift2"/>
+        <w:pStyle w:val="Heading2"/>
         <w:numPr>
           <w:ilvl w:val="2"/>
           <w:numId w:val="30"/>
@@ -4110,41 +3839,28 @@
           <w:i w:val="0"/>
         </w:rPr>
       </w:pPr>
-      <w:bookmarkStart w:id="11" w:name="_Toc435620019"/>
+      <w:bookmarkStart w:id="10" w:name="_Toc435620019"/>
       <w:r>
         <w:rPr>
           <w:rFonts w:ascii="Calibri" w:hAnsi="Calibri"/>
           <w:b w:val="0"/>
           <w:i w:val="0"/>
         </w:rPr>
-        <w:t xml:space="preserve">First </w:t>
-      </w:r>
-      <w:proofErr w:type="spellStart"/>
-      <w:r>
-        <w:rPr>
-          <w:rFonts w:ascii="Calibri" w:hAnsi="Calibri"/>
-          <w:b w:val="0"/>
-          <w:i w:val="0"/>
-        </w:rPr>
-        <w:t>Sphere</w:t>
-      </w:r>
-      <w:bookmarkEnd w:id="11"/>
-      <w:proofErr w:type="spellEnd"/>
+        <w:t>First Sphere</w:t>
+      </w:r>
+      <w:bookmarkEnd w:id="10"/>
     </w:p>
     <w:p>
       <w:pPr>
         <w:jc w:val="both"/>
       </w:pPr>
       <w:r>
-        <w:t xml:space="preserve">Der erste Versuch eine </w:t>
-      </w:r>
-      <w:proofErr w:type="spellStart"/>
-      <w:r>
-        <w:t>Sphere</w:t>
-      </w:r>
-      <w:proofErr w:type="spellEnd"/>
-      <w:r>
-        <w:t xml:space="preserve"> zu Zeichnen wurde mittels </w:t>
+        <w:t>Der erste Versuch eine Sphe</w:t>
+      </w:r>
+      <w:bookmarkStart w:id="11" w:name="_GoBack"/>
+      <w:bookmarkEnd w:id="11"/>
+      <w:r>
+        <w:t xml:space="preserve">re zu Zeichnen wurde mittels </w:t>
       </w:r>
       <w:hyperlink r:id="rId16" w:history="1">
         <w:r>
@@ -4157,12 +3873,9 @@
           <w:rPr>
             <w:rStyle w:val="Hyperlink"/>
           </w:rPr>
-          <w:t>r</w:t>
+          <w:t>r Methode</w:t>
         </w:r>
       </w:hyperlink>
-      <w:r>
-        <w:t xml:space="preserve"> Methode</w:t>
-      </w:r>
       <w:r>
         <w:t xml:space="preserve"> </w:t>
       </w:r>
@@ -4225,23 +3938,7 @@
         <w:jc w:val="both"/>
       </w:pPr>
       <w:r>
-        <w:t xml:space="preserve">Die erste </w:t>
-      </w:r>
-      <w:proofErr w:type="spellStart"/>
-      <w:r>
-        <w:t>Sphere</w:t>
-      </w:r>
-      <w:proofErr w:type="spellEnd"/>
-      <w:r>
-        <w:t xml:space="preserve"> wurde ohne den GLUT erzeugt. Stattdessen wurde folgende </w:t>
-      </w:r>
-      <w:proofErr w:type="spellStart"/>
-      <w:r>
-        <w:t>for</w:t>
-      </w:r>
-      <w:proofErr w:type="spellEnd"/>
-      <w:r>
-        <w:t>-Schleife verwendet:</w:t>
+        <w:t>Die erste Sphere wurde ohne den GLUT erzeugt. Stattdessen wurde folgende for-Schleife verwendet:</w:t>
       </w:r>
     </w:p>
     <w:p>
@@ -4307,7 +4004,6 @@
           <w:lang w:eastAsia="de-AT"/>
         </w:rPr>
       </w:pPr>
-      <w:proofErr w:type="spellStart"/>
       <w:r>
         <w:rPr>
           <w:rFonts w:ascii="Courier New" w:eastAsia="Times New Roman" w:hAnsi="Courier New" w:cs="Courier New"/>
@@ -4318,9 +4014,18 @@
           <w:szCs w:val="20"/>
           <w:lang w:eastAsia="de-AT"/>
         </w:rPr>
-        <w:t>for</w:t>
-      </w:r>
-      <w:proofErr w:type="spellEnd"/>
+        <w:t xml:space="preserve">for </w:t>
+      </w:r>
+      <w:r>
+        <w:rPr>
+          <w:rFonts w:ascii="Courier New" w:eastAsia="Times New Roman" w:hAnsi="Courier New" w:cs="Courier New"/>
+          <w:color w:val="A9B7C6"/>
+          <w:sz w:val="20"/>
+          <w:szCs w:val="20"/>
+          <w:lang w:eastAsia="de-AT"/>
+        </w:rPr>
+        <w:t xml:space="preserve">i </w:t>
+      </w:r>
       <w:r>
         <w:rPr>
           <w:rFonts w:ascii="Courier New" w:eastAsia="Times New Roman" w:hAnsi="Courier New" w:cs="Courier New"/>
@@ -4331,17 +4036,445 @@
           <w:szCs w:val="20"/>
           <w:lang w:eastAsia="de-AT"/>
         </w:rPr>
-        <w:t xml:space="preserve"> </w:t>
+        <w:t xml:space="preserve">in </w:t>
       </w:r>
       <w:r>
         <w:rPr>
           <w:rFonts w:ascii="Courier New" w:eastAsia="Times New Roman" w:hAnsi="Courier New" w:cs="Courier New"/>
-          <w:color w:val="A9B7C6"/>
+          <w:color w:val="8888C6"/>
           <w:sz w:val="20"/>
           <w:szCs w:val="20"/>
           <w:lang w:eastAsia="de-AT"/>
         </w:rPr>
-        <w:t xml:space="preserve">i </w:t>
+        <w:t>range</w:t>
+      </w:r>
+      <w:r>
+        <w:rPr>
+          <w:rFonts w:ascii="Courier New" w:eastAsia="Times New Roman" w:hAnsi="Courier New" w:cs="Courier New"/>
+          <w:color w:val="A9B7C6"/>
+          <w:sz w:val="20"/>
+          <w:szCs w:val="20"/>
+          <w:lang w:eastAsia="de-AT"/>
+        </w:rPr>
+        <w:t>(</w:t>
+      </w:r>
+      <w:r>
+        <w:rPr>
+          <w:rFonts w:ascii="Courier New" w:eastAsia="Times New Roman" w:hAnsi="Courier New" w:cs="Courier New"/>
+          <w:color w:val="94558D"/>
+          <w:sz w:val="20"/>
+          <w:szCs w:val="20"/>
+          <w:lang w:eastAsia="de-AT"/>
+        </w:rPr>
+        <w:t>self</w:t>
+      </w:r>
+      <w:r>
+        <w:rPr>
+          <w:rFonts w:ascii="Courier New" w:eastAsia="Times New Roman" w:hAnsi="Courier New" w:cs="Courier New"/>
+          <w:color w:val="A9B7C6"/>
+          <w:sz w:val="20"/>
+          <w:szCs w:val="20"/>
+          <w:lang w:eastAsia="de-AT"/>
+        </w:rPr>
+        <w:t xml:space="preserve">.lats + </w:t>
+      </w:r>
+      <w:r>
+        <w:rPr>
+          <w:rFonts w:ascii="Courier New" w:eastAsia="Times New Roman" w:hAnsi="Courier New" w:cs="Courier New"/>
+          <w:color w:val="6897BB"/>
+          <w:sz w:val="20"/>
+          <w:szCs w:val="20"/>
+          <w:lang w:eastAsia="de-AT"/>
+        </w:rPr>
+        <w:t>1</w:t>
+      </w:r>
+      <w:r>
+        <w:rPr>
+          <w:rFonts w:ascii="Courier New" w:eastAsia="Times New Roman" w:hAnsi="Courier New" w:cs="Courier New"/>
+          <w:color w:val="A9B7C6"/>
+          <w:sz w:val="20"/>
+          <w:szCs w:val="20"/>
+          <w:lang w:eastAsia="de-AT"/>
+        </w:rPr>
+        <w:t>):</w:t>
+      </w:r>
+      <w:r>
+        <w:rPr>
+          <w:rFonts w:ascii="Courier New" w:eastAsia="Times New Roman" w:hAnsi="Courier New" w:cs="Courier New"/>
+          <w:color w:val="A9B7C6"/>
+          <w:sz w:val="20"/>
+          <w:szCs w:val="20"/>
+          <w:lang w:eastAsia="de-AT"/>
+        </w:rPr>
+        <w:br/>
+        <w:t xml:space="preserve">    lat0 = pi * (-</w:t>
+      </w:r>
+      <w:r>
+        <w:rPr>
+          <w:rFonts w:ascii="Courier New" w:eastAsia="Times New Roman" w:hAnsi="Courier New" w:cs="Courier New"/>
+          <w:color w:val="6897BB"/>
+          <w:sz w:val="20"/>
+          <w:szCs w:val="20"/>
+          <w:lang w:eastAsia="de-AT"/>
+        </w:rPr>
+        <w:t xml:space="preserve">0.5 </w:t>
+      </w:r>
+      <w:r>
+        <w:rPr>
+          <w:rFonts w:ascii="Courier New" w:eastAsia="Times New Roman" w:hAnsi="Courier New" w:cs="Courier New"/>
+          <w:color w:val="A9B7C6"/>
+          <w:sz w:val="20"/>
+          <w:szCs w:val="20"/>
+          <w:lang w:eastAsia="de-AT"/>
+        </w:rPr>
+        <w:t xml:space="preserve">+ </w:t>
+      </w:r>
+      <w:r>
+        <w:rPr>
+          <w:rFonts w:ascii="Courier New" w:eastAsia="Times New Roman" w:hAnsi="Courier New" w:cs="Courier New"/>
+          <w:color w:val="8888C6"/>
+          <w:sz w:val="20"/>
+          <w:szCs w:val="20"/>
+          <w:lang w:eastAsia="de-AT"/>
+        </w:rPr>
+        <w:t>float</w:t>
+      </w:r>
+      <w:r>
+        <w:rPr>
+          <w:rFonts w:ascii="Courier New" w:eastAsia="Times New Roman" w:hAnsi="Courier New" w:cs="Courier New"/>
+          <w:color w:val="A9B7C6"/>
+          <w:sz w:val="20"/>
+          <w:szCs w:val="20"/>
+          <w:lang w:eastAsia="de-AT"/>
+        </w:rPr>
+        <w:t>(</w:t>
+      </w:r>
+      <w:r>
+        <w:rPr>
+          <w:rFonts w:ascii="Courier New" w:eastAsia="Times New Roman" w:hAnsi="Courier New" w:cs="Courier New"/>
+          <w:color w:val="8888C6"/>
+          <w:sz w:val="20"/>
+          <w:szCs w:val="20"/>
+          <w:lang w:eastAsia="de-AT"/>
+        </w:rPr>
+        <w:t>float</w:t>
+      </w:r>
+      <w:r>
+        <w:rPr>
+          <w:rFonts w:ascii="Courier New" w:eastAsia="Times New Roman" w:hAnsi="Courier New" w:cs="Courier New"/>
+          <w:color w:val="A9B7C6"/>
+          <w:sz w:val="20"/>
+          <w:szCs w:val="20"/>
+          <w:lang w:eastAsia="de-AT"/>
+        </w:rPr>
+        <w:t xml:space="preserve">(i - </w:t>
+      </w:r>
+      <w:r>
+        <w:rPr>
+          <w:rFonts w:ascii="Courier New" w:eastAsia="Times New Roman" w:hAnsi="Courier New" w:cs="Courier New"/>
+          <w:color w:val="6897BB"/>
+          <w:sz w:val="20"/>
+          <w:szCs w:val="20"/>
+          <w:lang w:eastAsia="de-AT"/>
+        </w:rPr>
+        <w:t>1</w:t>
+      </w:r>
+      <w:r>
+        <w:rPr>
+          <w:rFonts w:ascii="Courier New" w:eastAsia="Times New Roman" w:hAnsi="Courier New" w:cs="Courier New"/>
+          <w:color w:val="A9B7C6"/>
+          <w:sz w:val="20"/>
+          <w:szCs w:val="20"/>
+          <w:lang w:eastAsia="de-AT"/>
+        </w:rPr>
+        <w:t xml:space="preserve">) / </w:t>
+      </w:r>
+      <w:r>
+        <w:rPr>
+          <w:rFonts w:ascii="Courier New" w:eastAsia="Times New Roman" w:hAnsi="Courier New" w:cs="Courier New"/>
+          <w:color w:val="8888C6"/>
+          <w:sz w:val="20"/>
+          <w:szCs w:val="20"/>
+          <w:lang w:eastAsia="de-AT"/>
+        </w:rPr>
+        <w:t>float</w:t>
+      </w:r>
+      <w:r>
+        <w:rPr>
+          <w:rFonts w:ascii="Courier New" w:eastAsia="Times New Roman" w:hAnsi="Courier New" w:cs="Courier New"/>
+          <w:color w:val="A9B7C6"/>
+          <w:sz w:val="20"/>
+          <w:szCs w:val="20"/>
+          <w:lang w:eastAsia="de-AT"/>
+        </w:rPr>
+        <w:t>(</w:t>
+      </w:r>
+      <w:r>
+        <w:rPr>
+          <w:rFonts w:ascii="Courier New" w:eastAsia="Times New Roman" w:hAnsi="Courier New" w:cs="Courier New"/>
+          <w:color w:val="94558D"/>
+          <w:sz w:val="20"/>
+          <w:szCs w:val="20"/>
+          <w:lang w:eastAsia="de-AT"/>
+        </w:rPr>
+        <w:t>self</w:t>
+      </w:r>
+      <w:r>
+        <w:rPr>
+          <w:rFonts w:ascii="Courier New" w:eastAsia="Times New Roman" w:hAnsi="Courier New" w:cs="Courier New"/>
+          <w:color w:val="A9B7C6"/>
+          <w:sz w:val="20"/>
+          <w:szCs w:val="20"/>
+          <w:lang w:eastAsia="de-AT"/>
+        </w:rPr>
+        <w:t>.lats)))</w:t>
+      </w:r>
+      <w:r>
+        <w:rPr>
+          <w:rFonts w:ascii="Courier New" w:eastAsia="Times New Roman" w:hAnsi="Courier New" w:cs="Courier New"/>
+          <w:color w:val="A9B7C6"/>
+          <w:sz w:val="20"/>
+          <w:szCs w:val="20"/>
+          <w:lang w:eastAsia="de-AT"/>
+        </w:rPr>
+        <w:br/>
+        <w:t xml:space="preserve">    z0 = sin(lat0) * </w:t>
+      </w:r>
+      <w:r>
+        <w:rPr>
+          <w:rFonts w:ascii="Courier New" w:eastAsia="Times New Roman" w:hAnsi="Courier New" w:cs="Courier New"/>
+          <w:color w:val="94558D"/>
+          <w:sz w:val="20"/>
+          <w:szCs w:val="20"/>
+          <w:lang w:eastAsia="de-AT"/>
+        </w:rPr>
+        <w:t>self</w:t>
+      </w:r>
+      <w:r>
+        <w:rPr>
+          <w:rFonts w:ascii="Courier New" w:eastAsia="Times New Roman" w:hAnsi="Courier New" w:cs="Courier New"/>
+          <w:color w:val="A9B7C6"/>
+          <w:sz w:val="20"/>
+          <w:szCs w:val="20"/>
+          <w:lang w:eastAsia="de-AT"/>
+        </w:rPr>
+        <w:t>.r</w:t>
+      </w:r>
+      <w:r>
+        <w:rPr>
+          <w:rFonts w:ascii="Courier New" w:eastAsia="Times New Roman" w:hAnsi="Courier New" w:cs="Courier New"/>
+          <w:color w:val="A9B7C6"/>
+          <w:sz w:val="20"/>
+          <w:szCs w:val="20"/>
+          <w:lang w:eastAsia="de-AT"/>
+        </w:rPr>
+        <w:br/>
+        <w:t xml:space="preserve">    zr0 = cos(lat0)</w:t>
+      </w:r>
+      <w:r>
+        <w:rPr>
+          <w:rFonts w:ascii="Courier New" w:eastAsia="Times New Roman" w:hAnsi="Courier New" w:cs="Courier New"/>
+          <w:color w:val="A9B7C6"/>
+          <w:sz w:val="20"/>
+          <w:szCs w:val="20"/>
+          <w:lang w:eastAsia="de-AT"/>
+        </w:rPr>
+        <w:br/>
+      </w:r>
+      <w:r>
+        <w:rPr>
+          <w:rFonts w:ascii="Courier New" w:eastAsia="Times New Roman" w:hAnsi="Courier New" w:cs="Courier New"/>
+          <w:color w:val="A9B7C6"/>
+          <w:sz w:val="20"/>
+          <w:szCs w:val="20"/>
+          <w:lang w:eastAsia="de-AT"/>
+        </w:rPr>
+        <w:br/>
+        <w:t xml:space="preserve">    lat1 = pi * (-</w:t>
+      </w:r>
+      <w:r>
+        <w:rPr>
+          <w:rFonts w:ascii="Courier New" w:eastAsia="Times New Roman" w:hAnsi="Courier New" w:cs="Courier New"/>
+          <w:color w:val="6897BB"/>
+          <w:sz w:val="20"/>
+          <w:szCs w:val="20"/>
+          <w:lang w:eastAsia="de-AT"/>
+        </w:rPr>
+        <w:t xml:space="preserve">0.5 </w:t>
+      </w:r>
+      <w:r>
+        <w:rPr>
+          <w:rFonts w:ascii="Courier New" w:eastAsia="Times New Roman" w:hAnsi="Courier New" w:cs="Courier New"/>
+          <w:color w:val="A9B7C6"/>
+          <w:sz w:val="20"/>
+          <w:szCs w:val="20"/>
+          <w:lang w:eastAsia="de-AT"/>
+        </w:rPr>
+        <w:t xml:space="preserve">+ </w:t>
+      </w:r>
+      <w:r>
+        <w:rPr>
+          <w:rFonts w:ascii="Courier New" w:eastAsia="Times New Roman" w:hAnsi="Courier New" w:cs="Courier New"/>
+          <w:color w:val="8888C6"/>
+          <w:sz w:val="20"/>
+          <w:szCs w:val="20"/>
+          <w:lang w:eastAsia="de-AT"/>
+        </w:rPr>
+        <w:t>float</w:t>
+      </w:r>
+      <w:r>
+        <w:rPr>
+          <w:rFonts w:ascii="Courier New" w:eastAsia="Times New Roman" w:hAnsi="Courier New" w:cs="Courier New"/>
+          <w:color w:val="A9B7C6"/>
+          <w:sz w:val="20"/>
+          <w:szCs w:val="20"/>
+          <w:lang w:eastAsia="de-AT"/>
+        </w:rPr>
+        <w:t>(</w:t>
+      </w:r>
+      <w:r>
+        <w:rPr>
+          <w:rFonts w:ascii="Courier New" w:eastAsia="Times New Roman" w:hAnsi="Courier New" w:cs="Courier New"/>
+          <w:color w:val="8888C6"/>
+          <w:sz w:val="20"/>
+          <w:szCs w:val="20"/>
+          <w:lang w:eastAsia="de-AT"/>
+        </w:rPr>
+        <w:t>float</w:t>
+      </w:r>
+      <w:r>
+        <w:rPr>
+          <w:rFonts w:ascii="Courier New" w:eastAsia="Times New Roman" w:hAnsi="Courier New" w:cs="Courier New"/>
+          <w:color w:val="A9B7C6"/>
+          <w:sz w:val="20"/>
+          <w:szCs w:val="20"/>
+          <w:lang w:eastAsia="de-AT"/>
+        </w:rPr>
+        <w:t xml:space="preserve">(i) / </w:t>
+      </w:r>
+      <w:r>
+        <w:rPr>
+          <w:rFonts w:ascii="Courier New" w:eastAsia="Times New Roman" w:hAnsi="Courier New" w:cs="Courier New"/>
+          <w:color w:val="8888C6"/>
+          <w:sz w:val="20"/>
+          <w:szCs w:val="20"/>
+          <w:lang w:eastAsia="de-AT"/>
+        </w:rPr>
+        <w:t>float</w:t>
+      </w:r>
+      <w:r>
+        <w:rPr>
+          <w:rFonts w:ascii="Courier New" w:eastAsia="Times New Roman" w:hAnsi="Courier New" w:cs="Courier New"/>
+          <w:color w:val="A9B7C6"/>
+          <w:sz w:val="20"/>
+          <w:szCs w:val="20"/>
+          <w:lang w:eastAsia="de-AT"/>
+        </w:rPr>
+        <w:t>(</w:t>
+      </w:r>
+      <w:r>
+        <w:rPr>
+          <w:rFonts w:ascii="Courier New" w:eastAsia="Times New Roman" w:hAnsi="Courier New" w:cs="Courier New"/>
+          <w:color w:val="94558D"/>
+          <w:sz w:val="20"/>
+          <w:szCs w:val="20"/>
+          <w:lang w:eastAsia="de-AT"/>
+        </w:rPr>
+        <w:t>self</w:t>
+      </w:r>
+      <w:r>
+        <w:rPr>
+          <w:rFonts w:ascii="Courier New" w:eastAsia="Times New Roman" w:hAnsi="Courier New" w:cs="Courier New"/>
+          <w:color w:val="A9B7C6"/>
+          <w:sz w:val="20"/>
+          <w:szCs w:val="20"/>
+          <w:lang w:eastAsia="de-AT"/>
+        </w:rPr>
+        <w:t>.lats)))</w:t>
+      </w:r>
+      <w:r>
+        <w:rPr>
+          <w:rFonts w:ascii="Courier New" w:eastAsia="Times New Roman" w:hAnsi="Courier New" w:cs="Courier New"/>
+          <w:color w:val="A9B7C6"/>
+          <w:sz w:val="20"/>
+          <w:szCs w:val="20"/>
+          <w:lang w:eastAsia="de-AT"/>
+        </w:rPr>
+        <w:br/>
+        <w:t xml:space="preserve">    z1 = sin(lat1) * </w:t>
+      </w:r>
+      <w:r>
+        <w:rPr>
+          <w:rFonts w:ascii="Courier New" w:eastAsia="Times New Roman" w:hAnsi="Courier New" w:cs="Courier New"/>
+          <w:color w:val="94558D"/>
+          <w:sz w:val="20"/>
+          <w:szCs w:val="20"/>
+          <w:lang w:eastAsia="de-AT"/>
+        </w:rPr>
+        <w:t>self</w:t>
+      </w:r>
+      <w:r>
+        <w:rPr>
+          <w:rFonts w:ascii="Courier New" w:eastAsia="Times New Roman" w:hAnsi="Courier New" w:cs="Courier New"/>
+          <w:color w:val="A9B7C6"/>
+          <w:sz w:val="20"/>
+          <w:szCs w:val="20"/>
+          <w:lang w:eastAsia="de-AT"/>
+        </w:rPr>
+        <w:t>.r</w:t>
+      </w:r>
+      <w:r>
+        <w:rPr>
+          <w:rFonts w:ascii="Courier New" w:eastAsia="Times New Roman" w:hAnsi="Courier New" w:cs="Courier New"/>
+          <w:color w:val="A9B7C6"/>
+          <w:sz w:val="20"/>
+          <w:szCs w:val="20"/>
+          <w:lang w:eastAsia="de-AT"/>
+        </w:rPr>
+        <w:br/>
+        <w:t xml:space="preserve">    zr1 = cos(lat1)</w:t>
+      </w:r>
+      <w:r>
+        <w:rPr>
+          <w:rFonts w:ascii="Courier New" w:eastAsia="Times New Roman" w:hAnsi="Courier New" w:cs="Courier New"/>
+          <w:color w:val="A9B7C6"/>
+          <w:sz w:val="20"/>
+          <w:szCs w:val="20"/>
+          <w:lang w:eastAsia="de-AT"/>
+        </w:rPr>
+        <w:br/>
+      </w:r>
+      <w:r>
+        <w:rPr>
+          <w:rFonts w:ascii="Courier New" w:eastAsia="Times New Roman" w:hAnsi="Courier New" w:cs="Courier New"/>
+          <w:color w:val="A9B7C6"/>
+          <w:sz w:val="20"/>
+          <w:szCs w:val="20"/>
+          <w:lang w:eastAsia="de-AT"/>
+        </w:rPr>
+        <w:br/>
+        <w:t xml:space="preserve">    glBegin(GL_LINE_STRIP)</w:t>
+      </w:r>
+      <w:r>
+        <w:rPr>
+          <w:rFonts w:ascii="Courier New" w:eastAsia="Times New Roman" w:hAnsi="Courier New" w:cs="Courier New"/>
+          <w:color w:val="A9B7C6"/>
+          <w:sz w:val="20"/>
+          <w:szCs w:val="20"/>
+          <w:lang w:eastAsia="de-AT"/>
+        </w:rPr>
+        <w:br/>
+      </w:r>
+      <w:r>
+        <w:rPr>
+          <w:rFonts w:ascii="Courier New" w:eastAsia="Times New Roman" w:hAnsi="Courier New" w:cs="Courier New"/>
+          <w:color w:val="A9B7C6"/>
+          <w:sz w:val="20"/>
+          <w:szCs w:val="20"/>
+          <w:lang w:eastAsia="de-AT"/>
+        </w:rPr>
+        <w:br/>
+        <w:t xml:space="preserve">    </w:t>
       </w:r>
       <w:r>
         <w:rPr>
@@ -4353,567 +4486,18 @@
           <w:szCs w:val="20"/>
           <w:lang w:eastAsia="de-AT"/>
         </w:rPr>
-        <w:t xml:space="preserve">in </w:t>
-      </w:r>
-      <w:proofErr w:type="spellStart"/>
+        <w:t xml:space="preserve">for </w:t>
+      </w:r>
       <w:r>
         <w:rPr>
           <w:rFonts w:ascii="Courier New" w:eastAsia="Times New Roman" w:hAnsi="Courier New" w:cs="Courier New"/>
-          <w:color w:val="8888C6"/>
+          <w:color w:val="A9B7C6"/>
           <w:sz w:val="20"/>
           <w:szCs w:val="20"/>
           <w:lang w:eastAsia="de-AT"/>
         </w:rPr>
-        <w:t>range</w:t>
-      </w:r>
-      <w:proofErr w:type="spellEnd"/>
-      <w:r>
-        <w:rPr>
-          <w:rFonts w:ascii="Courier New" w:eastAsia="Times New Roman" w:hAnsi="Courier New" w:cs="Courier New"/>
-          <w:color w:val="A9B7C6"/>
-          <w:sz w:val="20"/>
-          <w:szCs w:val="20"/>
-          <w:lang w:eastAsia="de-AT"/>
-        </w:rPr>
-        <w:t>(</w:t>
-      </w:r>
-      <w:proofErr w:type="spellStart"/>
-      <w:r>
-        <w:rPr>
-          <w:rFonts w:ascii="Courier New" w:eastAsia="Times New Roman" w:hAnsi="Courier New" w:cs="Courier New"/>
-          <w:color w:val="94558D"/>
-          <w:sz w:val="20"/>
-          <w:szCs w:val="20"/>
-          <w:lang w:eastAsia="de-AT"/>
-        </w:rPr>
-        <w:t>self</w:t>
-      </w:r>
-      <w:r>
-        <w:rPr>
-          <w:rFonts w:ascii="Courier New" w:eastAsia="Times New Roman" w:hAnsi="Courier New" w:cs="Courier New"/>
-          <w:color w:val="A9B7C6"/>
-          <w:sz w:val="20"/>
-          <w:szCs w:val="20"/>
-          <w:lang w:eastAsia="de-AT"/>
-        </w:rPr>
-        <w:t>.lats</w:t>
-      </w:r>
-      <w:proofErr w:type="spellEnd"/>
-      <w:r>
-        <w:rPr>
-          <w:rFonts w:ascii="Courier New" w:eastAsia="Times New Roman" w:hAnsi="Courier New" w:cs="Courier New"/>
-          <w:color w:val="A9B7C6"/>
-          <w:sz w:val="20"/>
-          <w:szCs w:val="20"/>
-          <w:lang w:eastAsia="de-AT"/>
-        </w:rPr>
-        <w:t xml:space="preserve"> + </w:t>
-      </w:r>
-      <w:r>
-        <w:rPr>
-          <w:rFonts w:ascii="Courier New" w:eastAsia="Times New Roman" w:hAnsi="Courier New" w:cs="Courier New"/>
-          <w:color w:val="6897BB"/>
-          <w:sz w:val="20"/>
-          <w:szCs w:val="20"/>
-          <w:lang w:eastAsia="de-AT"/>
-        </w:rPr>
-        <w:t>1</w:t>
-      </w:r>
-      <w:r>
-        <w:rPr>
-          <w:rFonts w:ascii="Courier New" w:eastAsia="Times New Roman" w:hAnsi="Courier New" w:cs="Courier New"/>
-          <w:color w:val="A9B7C6"/>
-          <w:sz w:val="20"/>
-          <w:szCs w:val="20"/>
-          <w:lang w:eastAsia="de-AT"/>
-        </w:rPr>
-        <w:t>):</w:t>
-      </w:r>
-      <w:r>
-        <w:rPr>
-          <w:rFonts w:ascii="Courier New" w:eastAsia="Times New Roman" w:hAnsi="Courier New" w:cs="Courier New"/>
-          <w:color w:val="A9B7C6"/>
-          <w:sz w:val="20"/>
-          <w:szCs w:val="20"/>
-          <w:lang w:eastAsia="de-AT"/>
-        </w:rPr>
-        <w:br/>
-        <w:t xml:space="preserve">    lat0 = </w:t>
-      </w:r>
-      <w:proofErr w:type="spellStart"/>
-      <w:r>
-        <w:rPr>
-          <w:rFonts w:ascii="Courier New" w:eastAsia="Times New Roman" w:hAnsi="Courier New" w:cs="Courier New"/>
-          <w:color w:val="A9B7C6"/>
-          <w:sz w:val="20"/>
-          <w:szCs w:val="20"/>
-          <w:lang w:eastAsia="de-AT"/>
-        </w:rPr>
-        <w:t>pi</w:t>
-      </w:r>
-      <w:proofErr w:type="spellEnd"/>
-      <w:r>
-        <w:rPr>
-          <w:rFonts w:ascii="Courier New" w:eastAsia="Times New Roman" w:hAnsi="Courier New" w:cs="Courier New"/>
-          <w:color w:val="A9B7C6"/>
-          <w:sz w:val="20"/>
-          <w:szCs w:val="20"/>
-          <w:lang w:eastAsia="de-AT"/>
-        </w:rPr>
-        <w:t xml:space="preserve"> * (-</w:t>
-      </w:r>
-      <w:r>
-        <w:rPr>
-          <w:rFonts w:ascii="Courier New" w:eastAsia="Times New Roman" w:hAnsi="Courier New" w:cs="Courier New"/>
-          <w:color w:val="6897BB"/>
-          <w:sz w:val="20"/>
-          <w:szCs w:val="20"/>
-          <w:lang w:eastAsia="de-AT"/>
-        </w:rPr>
-        <w:t xml:space="preserve">0.5 </w:t>
-      </w:r>
-      <w:r>
-        <w:rPr>
-          <w:rFonts w:ascii="Courier New" w:eastAsia="Times New Roman" w:hAnsi="Courier New" w:cs="Courier New"/>
-          <w:color w:val="A9B7C6"/>
-          <w:sz w:val="20"/>
-          <w:szCs w:val="20"/>
-          <w:lang w:eastAsia="de-AT"/>
-        </w:rPr>
-        <w:t xml:space="preserve">+ </w:t>
-      </w:r>
-      <w:proofErr w:type="spellStart"/>
-      <w:r>
-        <w:rPr>
-          <w:rFonts w:ascii="Courier New" w:eastAsia="Times New Roman" w:hAnsi="Courier New" w:cs="Courier New"/>
-          <w:color w:val="8888C6"/>
-          <w:sz w:val="20"/>
-          <w:szCs w:val="20"/>
-          <w:lang w:eastAsia="de-AT"/>
-        </w:rPr>
-        <w:t>float</w:t>
-      </w:r>
-      <w:proofErr w:type="spellEnd"/>
-      <w:r>
-        <w:rPr>
-          <w:rFonts w:ascii="Courier New" w:eastAsia="Times New Roman" w:hAnsi="Courier New" w:cs="Courier New"/>
-          <w:color w:val="A9B7C6"/>
-          <w:sz w:val="20"/>
-          <w:szCs w:val="20"/>
-          <w:lang w:eastAsia="de-AT"/>
-        </w:rPr>
-        <w:t>(</w:t>
-      </w:r>
-      <w:proofErr w:type="spellStart"/>
-      <w:r>
-        <w:rPr>
-          <w:rFonts w:ascii="Courier New" w:eastAsia="Times New Roman" w:hAnsi="Courier New" w:cs="Courier New"/>
-          <w:color w:val="8888C6"/>
-          <w:sz w:val="20"/>
-          <w:szCs w:val="20"/>
-          <w:lang w:eastAsia="de-AT"/>
-        </w:rPr>
-        <w:t>float</w:t>
-      </w:r>
-      <w:proofErr w:type="spellEnd"/>
-      <w:r>
-        <w:rPr>
-          <w:rFonts w:ascii="Courier New" w:eastAsia="Times New Roman" w:hAnsi="Courier New" w:cs="Courier New"/>
-          <w:color w:val="A9B7C6"/>
-          <w:sz w:val="20"/>
-          <w:szCs w:val="20"/>
-          <w:lang w:eastAsia="de-AT"/>
-        </w:rPr>
-        <w:t xml:space="preserve">(i - </w:t>
-      </w:r>
-      <w:r>
-        <w:rPr>
-          <w:rFonts w:ascii="Courier New" w:eastAsia="Times New Roman" w:hAnsi="Courier New" w:cs="Courier New"/>
-          <w:color w:val="6897BB"/>
-          <w:sz w:val="20"/>
-          <w:szCs w:val="20"/>
-          <w:lang w:eastAsia="de-AT"/>
-        </w:rPr>
-        <w:t>1</w:t>
-      </w:r>
-      <w:r>
-        <w:rPr>
-          <w:rFonts w:ascii="Courier New" w:eastAsia="Times New Roman" w:hAnsi="Courier New" w:cs="Courier New"/>
-          <w:color w:val="A9B7C6"/>
-          <w:sz w:val="20"/>
-          <w:szCs w:val="20"/>
-          <w:lang w:eastAsia="de-AT"/>
-        </w:rPr>
-        <w:t xml:space="preserve">) / </w:t>
-      </w:r>
-      <w:proofErr w:type="spellStart"/>
-      <w:r>
-        <w:rPr>
-          <w:rFonts w:ascii="Courier New" w:eastAsia="Times New Roman" w:hAnsi="Courier New" w:cs="Courier New"/>
-          <w:color w:val="8888C6"/>
-          <w:sz w:val="20"/>
-          <w:szCs w:val="20"/>
-          <w:lang w:eastAsia="de-AT"/>
-        </w:rPr>
-        <w:t>float</w:t>
-      </w:r>
-      <w:proofErr w:type="spellEnd"/>
-      <w:r>
-        <w:rPr>
-          <w:rFonts w:ascii="Courier New" w:eastAsia="Times New Roman" w:hAnsi="Courier New" w:cs="Courier New"/>
-          <w:color w:val="A9B7C6"/>
-          <w:sz w:val="20"/>
-          <w:szCs w:val="20"/>
-          <w:lang w:eastAsia="de-AT"/>
-        </w:rPr>
-        <w:t>(</w:t>
-      </w:r>
-      <w:proofErr w:type="spellStart"/>
-      <w:r>
-        <w:rPr>
-          <w:rFonts w:ascii="Courier New" w:eastAsia="Times New Roman" w:hAnsi="Courier New" w:cs="Courier New"/>
-          <w:color w:val="94558D"/>
-          <w:sz w:val="20"/>
-          <w:szCs w:val="20"/>
-          <w:lang w:eastAsia="de-AT"/>
-        </w:rPr>
-        <w:t>self</w:t>
-      </w:r>
-      <w:r>
-        <w:rPr>
-          <w:rFonts w:ascii="Courier New" w:eastAsia="Times New Roman" w:hAnsi="Courier New" w:cs="Courier New"/>
-          <w:color w:val="A9B7C6"/>
-          <w:sz w:val="20"/>
-          <w:szCs w:val="20"/>
-          <w:lang w:eastAsia="de-AT"/>
-        </w:rPr>
-        <w:t>.lats</w:t>
-      </w:r>
-      <w:proofErr w:type="spellEnd"/>
-      <w:r>
-        <w:rPr>
-          <w:rFonts w:ascii="Courier New" w:eastAsia="Times New Roman" w:hAnsi="Courier New" w:cs="Courier New"/>
-          <w:color w:val="A9B7C6"/>
-          <w:sz w:val="20"/>
-          <w:szCs w:val="20"/>
-          <w:lang w:eastAsia="de-AT"/>
-        </w:rPr>
-        <w:t>)))</w:t>
-      </w:r>
-      <w:r>
-        <w:rPr>
-          <w:rFonts w:ascii="Courier New" w:eastAsia="Times New Roman" w:hAnsi="Courier New" w:cs="Courier New"/>
-          <w:color w:val="A9B7C6"/>
-          <w:sz w:val="20"/>
-          <w:szCs w:val="20"/>
-          <w:lang w:eastAsia="de-AT"/>
-        </w:rPr>
-        <w:br/>
-        <w:t xml:space="preserve">    z0 = sin(lat0) * </w:t>
-      </w:r>
-      <w:proofErr w:type="spellStart"/>
-      <w:r>
-        <w:rPr>
-          <w:rFonts w:ascii="Courier New" w:eastAsia="Times New Roman" w:hAnsi="Courier New" w:cs="Courier New"/>
-          <w:color w:val="94558D"/>
-          <w:sz w:val="20"/>
-          <w:szCs w:val="20"/>
-          <w:lang w:eastAsia="de-AT"/>
-        </w:rPr>
-        <w:t>self</w:t>
-      </w:r>
-      <w:r>
-        <w:rPr>
-          <w:rFonts w:ascii="Courier New" w:eastAsia="Times New Roman" w:hAnsi="Courier New" w:cs="Courier New"/>
-          <w:color w:val="A9B7C6"/>
-          <w:sz w:val="20"/>
-          <w:szCs w:val="20"/>
-          <w:lang w:eastAsia="de-AT"/>
-        </w:rPr>
-        <w:t>.r</w:t>
-      </w:r>
-      <w:proofErr w:type="spellEnd"/>
-      <w:r>
-        <w:rPr>
-          <w:rFonts w:ascii="Courier New" w:eastAsia="Times New Roman" w:hAnsi="Courier New" w:cs="Courier New"/>
-          <w:color w:val="A9B7C6"/>
-          <w:sz w:val="20"/>
-          <w:szCs w:val="20"/>
-          <w:lang w:eastAsia="de-AT"/>
-        </w:rPr>
-        <w:br/>
-        <w:t xml:space="preserve">    zr0 = cos(lat0)</w:t>
-      </w:r>
-      <w:r>
-        <w:rPr>
-          <w:rFonts w:ascii="Courier New" w:eastAsia="Times New Roman" w:hAnsi="Courier New" w:cs="Courier New"/>
-          <w:color w:val="A9B7C6"/>
-          <w:sz w:val="20"/>
-          <w:szCs w:val="20"/>
-          <w:lang w:eastAsia="de-AT"/>
-        </w:rPr>
-        <w:br/>
-      </w:r>
-      <w:r>
-        <w:rPr>
-          <w:rFonts w:ascii="Courier New" w:eastAsia="Times New Roman" w:hAnsi="Courier New" w:cs="Courier New"/>
-          <w:color w:val="A9B7C6"/>
-          <w:sz w:val="20"/>
-          <w:szCs w:val="20"/>
-          <w:lang w:eastAsia="de-AT"/>
-        </w:rPr>
-        <w:br/>
-        <w:t xml:space="preserve">    lat1 = </w:t>
-      </w:r>
-      <w:proofErr w:type="spellStart"/>
-      <w:r>
-        <w:rPr>
-          <w:rFonts w:ascii="Courier New" w:eastAsia="Times New Roman" w:hAnsi="Courier New" w:cs="Courier New"/>
-          <w:color w:val="A9B7C6"/>
-          <w:sz w:val="20"/>
-          <w:szCs w:val="20"/>
-          <w:lang w:eastAsia="de-AT"/>
-        </w:rPr>
-        <w:t>pi</w:t>
-      </w:r>
-      <w:proofErr w:type="spellEnd"/>
-      <w:r>
-        <w:rPr>
-          <w:rFonts w:ascii="Courier New" w:eastAsia="Times New Roman" w:hAnsi="Courier New" w:cs="Courier New"/>
-          <w:color w:val="A9B7C6"/>
-          <w:sz w:val="20"/>
-          <w:szCs w:val="20"/>
-          <w:lang w:eastAsia="de-AT"/>
-        </w:rPr>
-        <w:t xml:space="preserve"> * (-</w:t>
-      </w:r>
-      <w:r>
-        <w:rPr>
-          <w:rFonts w:ascii="Courier New" w:eastAsia="Times New Roman" w:hAnsi="Courier New" w:cs="Courier New"/>
-          <w:color w:val="6897BB"/>
-          <w:sz w:val="20"/>
-          <w:szCs w:val="20"/>
-          <w:lang w:eastAsia="de-AT"/>
-        </w:rPr>
-        <w:t xml:space="preserve">0.5 </w:t>
-      </w:r>
-      <w:r>
-        <w:rPr>
-          <w:rFonts w:ascii="Courier New" w:eastAsia="Times New Roman" w:hAnsi="Courier New" w:cs="Courier New"/>
-          <w:color w:val="A9B7C6"/>
-          <w:sz w:val="20"/>
-          <w:szCs w:val="20"/>
-          <w:lang w:eastAsia="de-AT"/>
-        </w:rPr>
-        <w:t xml:space="preserve">+ </w:t>
-      </w:r>
-      <w:proofErr w:type="spellStart"/>
-      <w:r>
-        <w:rPr>
-          <w:rFonts w:ascii="Courier New" w:eastAsia="Times New Roman" w:hAnsi="Courier New" w:cs="Courier New"/>
-          <w:color w:val="8888C6"/>
-          <w:sz w:val="20"/>
-          <w:szCs w:val="20"/>
-          <w:lang w:eastAsia="de-AT"/>
-        </w:rPr>
-        <w:t>float</w:t>
-      </w:r>
-      <w:proofErr w:type="spellEnd"/>
-      <w:r>
-        <w:rPr>
-          <w:rFonts w:ascii="Courier New" w:eastAsia="Times New Roman" w:hAnsi="Courier New" w:cs="Courier New"/>
-          <w:color w:val="A9B7C6"/>
-          <w:sz w:val="20"/>
-          <w:szCs w:val="20"/>
-          <w:lang w:eastAsia="de-AT"/>
-        </w:rPr>
-        <w:t>(</w:t>
-      </w:r>
-      <w:proofErr w:type="spellStart"/>
-      <w:r>
-        <w:rPr>
-          <w:rFonts w:ascii="Courier New" w:eastAsia="Times New Roman" w:hAnsi="Courier New" w:cs="Courier New"/>
-          <w:color w:val="8888C6"/>
-          <w:sz w:val="20"/>
-          <w:szCs w:val="20"/>
-          <w:lang w:eastAsia="de-AT"/>
-        </w:rPr>
-        <w:t>float</w:t>
-      </w:r>
-      <w:proofErr w:type="spellEnd"/>
-      <w:r>
-        <w:rPr>
-          <w:rFonts w:ascii="Courier New" w:eastAsia="Times New Roman" w:hAnsi="Courier New" w:cs="Courier New"/>
-          <w:color w:val="A9B7C6"/>
-          <w:sz w:val="20"/>
-          <w:szCs w:val="20"/>
-          <w:lang w:eastAsia="de-AT"/>
-        </w:rPr>
-        <w:t xml:space="preserve">(i) / </w:t>
-      </w:r>
-      <w:proofErr w:type="spellStart"/>
-      <w:r>
-        <w:rPr>
-          <w:rFonts w:ascii="Courier New" w:eastAsia="Times New Roman" w:hAnsi="Courier New" w:cs="Courier New"/>
-          <w:color w:val="8888C6"/>
-          <w:sz w:val="20"/>
-          <w:szCs w:val="20"/>
-          <w:lang w:eastAsia="de-AT"/>
-        </w:rPr>
-        <w:t>float</w:t>
-      </w:r>
-      <w:proofErr w:type="spellEnd"/>
-      <w:r>
-        <w:rPr>
-          <w:rFonts w:ascii="Courier New" w:eastAsia="Times New Roman" w:hAnsi="Courier New" w:cs="Courier New"/>
-          <w:color w:val="A9B7C6"/>
-          <w:sz w:val="20"/>
-          <w:szCs w:val="20"/>
-          <w:lang w:eastAsia="de-AT"/>
-        </w:rPr>
-        <w:t>(</w:t>
-      </w:r>
-      <w:proofErr w:type="spellStart"/>
-      <w:r>
-        <w:rPr>
-          <w:rFonts w:ascii="Courier New" w:eastAsia="Times New Roman" w:hAnsi="Courier New" w:cs="Courier New"/>
-          <w:color w:val="94558D"/>
-          <w:sz w:val="20"/>
-          <w:szCs w:val="20"/>
-          <w:lang w:eastAsia="de-AT"/>
-        </w:rPr>
-        <w:t>self</w:t>
-      </w:r>
-      <w:r>
-        <w:rPr>
-          <w:rFonts w:ascii="Courier New" w:eastAsia="Times New Roman" w:hAnsi="Courier New" w:cs="Courier New"/>
-          <w:color w:val="A9B7C6"/>
-          <w:sz w:val="20"/>
-          <w:szCs w:val="20"/>
-          <w:lang w:eastAsia="de-AT"/>
-        </w:rPr>
-        <w:t>.lats</w:t>
-      </w:r>
-      <w:proofErr w:type="spellEnd"/>
-      <w:r>
-        <w:rPr>
-          <w:rFonts w:ascii="Courier New" w:eastAsia="Times New Roman" w:hAnsi="Courier New" w:cs="Courier New"/>
-          <w:color w:val="A9B7C6"/>
-          <w:sz w:val="20"/>
-          <w:szCs w:val="20"/>
-          <w:lang w:eastAsia="de-AT"/>
-        </w:rPr>
-        <w:t>)))</w:t>
-      </w:r>
-      <w:r>
-        <w:rPr>
-          <w:rFonts w:ascii="Courier New" w:eastAsia="Times New Roman" w:hAnsi="Courier New" w:cs="Courier New"/>
-          <w:color w:val="A9B7C6"/>
-          <w:sz w:val="20"/>
-          <w:szCs w:val="20"/>
-          <w:lang w:eastAsia="de-AT"/>
-        </w:rPr>
-        <w:br/>
-        <w:t xml:space="preserve">    z1 = sin(lat1) * </w:t>
-      </w:r>
-      <w:proofErr w:type="spellStart"/>
-      <w:r>
-        <w:rPr>
-          <w:rFonts w:ascii="Courier New" w:eastAsia="Times New Roman" w:hAnsi="Courier New" w:cs="Courier New"/>
-          <w:color w:val="94558D"/>
-          <w:sz w:val="20"/>
-          <w:szCs w:val="20"/>
-          <w:lang w:eastAsia="de-AT"/>
-        </w:rPr>
-        <w:t>self</w:t>
-      </w:r>
-      <w:r>
-        <w:rPr>
-          <w:rFonts w:ascii="Courier New" w:eastAsia="Times New Roman" w:hAnsi="Courier New" w:cs="Courier New"/>
-          <w:color w:val="A9B7C6"/>
-          <w:sz w:val="20"/>
-          <w:szCs w:val="20"/>
-          <w:lang w:eastAsia="de-AT"/>
-        </w:rPr>
-        <w:t>.r</w:t>
-      </w:r>
-      <w:proofErr w:type="spellEnd"/>
-      <w:r>
-        <w:rPr>
-          <w:rFonts w:ascii="Courier New" w:eastAsia="Times New Roman" w:hAnsi="Courier New" w:cs="Courier New"/>
-          <w:color w:val="A9B7C6"/>
-          <w:sz w:val="20"/>
-          <w:szCs w:val="20"/>
-          <w:lang w:eastAsia="de-AT"/>
-        </w:rPr>
-        <w:br/>
-        <w:t xml:space="preserve">    zr1 = cos(lat1)</w:t>
-      </w:r>
-      <w:r>
-        <w:rPr>
-          <w:rFonts w:ascii="Courier New" w:eastAsia="Times New Roman" w:hAnsi="Courier New" w:cs="Courier New"/>
-          <w:color w:val="A9B7C6"/>
-          <w:sz w:val="20"/>
-          <w:szCs w:val="20"/>
-          <w:lang w:eastAsia="de-AT"/>
-        </w:rPr>
-        <w:br/>
-      </w:r>
-      <w:r>
-        <w:rPr>
-          <w:rFonts w:ascii="Courier New" w:eastAsia="Times New Roman" w:hAnsi="Courier New" w:cs="Courier New"/>
-          <w:color w:val="A9B7C6"/>
-          <w:sz w:val="20"/>
-          <w:szCs w:val="20"/>
-          <w:lang w:eastAsia="de-AT"/>
-        </w:rPr>
-        <w:br/>
-        <w:t xml:space="preserve">    </w:t>
-      </w:r>
-      <w:proofErr w:type="spellStart"/>
-      <w:r>
-        <w:rPr>
-          <w:rFonts w:ascii="Courier New" w:eastAsia="Times New Roman" w:hAnsi="Courier New" w:cs="Courier New"/>
-          <w:color w:val="A9B7C6"/>
-          <w:sz w:val="20"/>
-          <w:szCs w:val="20"/>
-          <w:lang w:eastAsia="de-AT"/>
-        </w:rPr>
-        <w:t>glBegin</w:t>
-      </w:r>
-      <w:proofErr w:type="spellEnd"/>
-      <w:r>
-        <w:rPr>
-          <w:rFonts w:ascii="Courier New" w:eastAsia="Times New Roman" w:hAnsi="Courier New" w:cs="Courier New"/>
-          <w:color w:val="A9B7C6"/>
-          <w:sz w:val="20"/>
-          <w:szCs w:val="20"/>
-          <w:lang w:eastAsia="de-AT"/>
-        </w:rPr>
-        <w:t>(GL_LINE_STRIP)</w:t>
-      </w:r>
-      <w:r>
-        <w:rPr>
-          <w:rFonts w:ascii="Courier New" w:eastAsia="Times New Roman" w:hAnsi="Courier New" w:cs="Courier New"/>
-          <w:color w:val="A9B7C6"/>
-          <w:sz w:val="20"/>
-          <w:szCs w:val="20"/>
-          <w:lang w:eastAsia="de-AT"/>
-        </w:rPr>
-        <w:br/>
-      </w:r>
-      <w:r>
-        <w:rPr>
-          <w:rFonts w:ascii="Courier New" w:eastAsia="Times New Roman" w:hAnsi="Courier New" w:cs="Courier New"/>
-          <w:color w:val="A9B7C6"/>
-          <w:sz w:val="20"/>
-          <w:szCs w:val="20"/>
-          <w:lang w:eastAsia="de-AT"/>
-        </w:rPr>
-        <w:br/>
-        <w:t xml:space="preserve">    </w:t>
-      </w:r>
-      <w:proofErr w:type="spellStart"/>
+        <w:t xml:space="preserve">j </w:t>
+      </w:r>
       <w:r>
         <w:rPr>
           <w:rFonts w:ascii="Courier New" w:eastAsia="Times New Roman" w:hAnsi="Courier New" w:cs="Courier New"/>
@@ -4924,44 +4508,8 @@
           <w:szCs w:val="20"/>
           <w:lang w:eastAsia="de-AT"/>
         </w:rPr>
-        <w:t>for</w:t>
-      </w:r>
-      <w:proofErr w:type="spellEnd"/>
-      <w:r>
-        <w:rPr>
-          <w:rFonts w:ascii="Courier New" w:eastAsia="Times New Roman" w:hAnsi="Courier New" w:cs="Courier New"/>
-          <w:b/>
-          <w:bCs/>
-          <w:color w:val="CC7832"/>
-          <w:sz w:val="20"/>
-          <w:szCs w:val="20"/>
-          <w:lang w:eastAsia="de-AT"/>
-        </w:rPr>
-        <w:t xml:space="preserve"> </w:t>
-      </w:r>
-      <w:r>
-        <w:rPr>
-          <w:rFonts w:ascii="Courier New" w:eastAsia="Times New Roman" w:hAnsi="Courier New" w:cs="Courier New"/>
-          <w:color w:val="A9B7C6"/>
-          <w:sz w:val="20"/>
-          <w:szCs w:val="20"/>
-          <w:lang w:eastAsia="de-AT"/>
-        </w:rPr>
-        <w:t xml:space="preserve">j </w:t>
-      </w:r>
-      <w:r>
-        <w:rPr>
-          <w:rFonts w:ascii="Courier New" w:eastAsia="Times New Roman" w:hAnsi="Courier New" w:cs="Courier New"/>
-          <w:b/>
-          <w:bCs/>
-          <w:color w:val="CC7832"/>
-          <w:sz w:val="20"/>
-          <w:szCs w:val="20"/>
-          <w:lang w:eastAsia="de-AT"/>
-        </w:rPr>
         <w:t xml:space="preserve">in </w:t>
       </w:r>
-      <w:proofErr w:type="spellStart"/>
       <w:r>
         <w:rPr>
           <w:rFonts w:ascii="Courier New" w:eastAsia="Times New Roman" w:hAnsi="Courier New" w:cs="Courier New"/>
@@ -4972,7 +4520,6 @@
         </w:rPr>
         <w:t>range</w:t>
       </w:r>
-      <w:proofErr w:type="spellEnd"/>
       <w:r>
         <w:rPr>
           <w:rFonts w:ascii="Courier New" w:eastAsia="Times New Roman" w:hAnsi="Courier New" w:cs="Courier New"/>
@@ -4983,7 +4530,6 @@
         </w:rPr>
         <w:t>(</w:t>
       </w:r>
-      <w:proofErr w:type="spellStart"/>
       <w:r>
         <w:rPr>
           <w:rFonts w:ascii="Courier New" w:eastAsia="Times New Roman" w:hAnsi="Courier New" w:cs="Courier New"/>
@@ -5002,18 +4548,7 @@
           <w:szCs w:val="20"/>
           <w:lang w:eastAsia="de-AT"/>
         </w:rPr>
-        <w:t>.longs</w:t>
-      </w:r>
-      <w:proofErr w:type="spellEnd"/>
-      <w:r>
-        <w:rPr>
-          <w:rFonts w:ascii="Courier New" w:eastAsia="Times New Roman" w:hAnsi="Courier New" w:cs="Courier New"/>
-          <w:color w:val="A9B7C6"/>
-          <w:sz w:val="20"/>
-          <w:szCs w:val="20"/>
-          <w:lang w:eastAsia="de-AT"/>
-        </w:rPr>
-        <w:t xml:space="preserve"> + </w:t>
+        <w:t xml:space="preserve">.longs + </w:t>
       </w:r>
       <w:r>
         <w:rPr>
@@ -5044,29 +4579,7 @@
           <w:lang w:eastAsia="de-AT"/>
         </w:rPr>
         <w:br/>
-        <w:t xml:space="preserve">        </w:t>
-      </w:r>
-      <w:proofErr w:type="spellStart"/>
-      <w:r>
-        <w:rPr>
-          <w:rFonts w:ascii="Courier New" w:eastAsia="Times New Roman" w:hAnsi="Courier New" w:cs="Courier New"/>
-          <w:color w:val="A9B7C6"/>
-          <w:sz w:val="20"/>
-          <w:szCs w:val="20"/>
-          <w:lang w:eastAsia="de-AT"/>
-        </w:rPr>
-        <w:t>lng</w:t>
-      </w:r>
-      <w:proofErr w:type="spellEnd"/>
-      <w:r>
-        <w:rPr>
-          <w:rFonts w:ascii="Courier New" w:eastAsia="Times New Roman" w:hAnsi="Courier New" w:cs="Courier New"/>
-          <w:color w:val="A9B7C6"/>
-          <w:sz w:val="20"/>
-          <w:szCs w:val="20"/>
-          <w:lang w:eastAsia="de-AT"/>
-        </w:rPr>
-        <w:t xml:space="preserve"> = </w:t>
+        <w:t xml:space="preserve">        lng = </w:t>
       </w:r>
       <w:r>
         <w:rPr>
@@ -5086,31 +4599,8 @@
           <w:szCs w:val="20"/>
           <w:lang w:eastAsia="de-AT"/>
         </w:rPr>
-        <w:t xml:space="preserve">* </w:t>
-      </w:r>
-      <w:proofErr w:type="spellStart"/>
-      <w:r>
-        <w:rPr>
-          <w:rFonts w:ascii="Courier New" w:eastAsia="Times New Roman" w:hAnsi="Courier New" w:cs="Courier New"/>
-          <w:color w:val="A9B7C6"/>
-          <w:sz w:val="20"/>
-          <w:szCs w:val="20"/>
-          <w:lang w:eastAsia="de-AT"/>
-        </w:rPr>
-        <w:t>pi</w:t>
-      </w:r>
-      <w:proofErr w:type="spellEnd"/>
-      <w:r>
-        <w:rPr>
-          <w:rFonts w:ascii="Courier New" w:eastAsia="Times New Roman" w:hAnsi="Courier New" w:cs="Courier New"/>
-          <w:color w:val="A9B7C6"/>
-          <w:sz w:val="20"/>
-          <w:szCs w:val="20"/>
-          <w:lang w:eastAsia="de-AT"/>
-        </w:rPr>
-        <w:t xml:space="preserve"> * </w:t>
-      </w:r>
-      <w:proofErr w:type="spellStart"/>
+        <w:t xml:space="preserve">* pi * </w:t>
+      </w:r>
       <w:r>
         <w:rPr>
           <w:rFonts w:ascii="Courier New" w:eastAsia="Times New Roman" w:hAnsi="Courier New" w:cs="Courier New"/>
@@ -5121,7 +4611,6 @@
         </w:rPr>
         <w:t>float</w:t>
       </w:r>
-      <w:proofErr w:type="spellEnd"/>
       <w:r>
         <w:rPr>
           <w:rFonts w:ascii="Courier New" w:eastAsia="Times New Roman" w:hAnsi="Courier New" w:cs="Courier New"/>
@@ -5132,7 +4621,6 @@
         </w:rPr>
         <w:t>(</w:t>
       </w:r>
-      <w:proofErr w:type="spellStart"/>
       <w:r>
         <w:rPr>
           <w:rFonts w:ascii="Courier New" w:eastAsia="Times New Roman" w:hAnsi="Courier New" w:cs="Courier New"/>
@@ -5143,7 +4631,6 @@
         </w:rPr>
         <w:t>float</w:t>
       </w:r>
-      <w:proofErr w:type="spellEnd"/>
       <w:r>
         <w:rPr>
           <w:rFonts w:ascii="Courier New" w:eastAsia="Times New Roman" w:hAnsi="Courier New" w:cs="Courier New"/>
@@ -5174,7 +4661,6 @@
         </w:rPr>
         <w:t xml:space="preserve">) / </w:t>
       </w:r>
-      <w:proofErr w:type="spellStart"/>
       <w:r>
         <w:rPr>
           <w:rFonts w:ascii="Courier New" w:eastAsia="Times New Roman" w:hAnsi="Courier New" w:cs="Courier New"/>
@@ -5185,7 +4671,6 @@
         </w:rPr>
         <w:t>float</w:t>
       </w:r>
-      <w:proofErr w:type="spellEnd"/>
       <w:r>
         <w:rPr>
           <w:rFonts w:ascii="Courier New" w:eastAsia="Times New Roman" w:hAnsi="Courier New" w:cs="Courier New"/>
@@ -5196,7 +4681,6 @@
         </w:rPr>
         <w:t>(</w:t>
       </w:r>
-      <w:proofErr w:type="spellStart"/>
       <w:r>
         <w:rPr>
           <w:rFonts w:ascii="Courier New" w:eastAsia="Times New Roman" w:hAnsi="Courier New" w:cs="Courier New"/>
@@ -5215,9 +4699,8 @@
           <w:szCs w:val="20"/>
           <w:lang w:eastAsia="de-AT"/>
         </w:rPr>
-        <w:t>.longs</w:t>
-      </w:r>
-      <w:proofErr w:type="spellEnd"/>
+        <w:t>.longs))</w:t>
+      </w:r>
       <w:r>
         <w:rPr>
           <w:rFonts w:ascii="Courier New" w:eastAsia="Times New Roman" w:hAnsi="Courier New" w:cs="Courier New"/>
@@ -5226,42 +4709,9 @@
           <w:szCs w:val="20"/>
           <w:lang w:eastAsia="de-AT"/>
         </w:rPr>
-        <w:t>))</w:t>
-      </w:r>
-      <w:r>
-        <w:rPr>
-          <w:rFonts w:ascii="Courier New" w:eastAsia="Times New Roman" w:hAnsi="Courier New" w:cs="Courier New"/>
-          <w:color w:val="A9B7C6"/>
-          <w:sz w:val="20"/>
-          <w:szCs w:val="20"/>
-          <w:lang w:eastAsia="de-AT"/>
-        </w:rPr>
         <w:br/>
-        <w:t xml:space="preserve">        x = cos(</w:t>
-      </w:r>
-      <w:proofErr w:type="spellStart"/>
-      <w:r>
-        <w:rPr>
-          <w:rFonts w:ascii="Courier New" w:eastAsia="Times New Roman" w:hAnsi="Courier New" w:cs="Courier New"/>
-          <w:color w:val="A9B7C6"/>
-          <w:sz w:val="20"/>
-          <w:szCs w:val="20"/>
-          <w:lang w:eastAsia="de-AT"/>
-        </w:rPr>
-        <w:t>lng</w:t>
-      </w:r>
-      <w:proofErr w:type="spellEnd"/>
-      <w:r>
-        <w:rPr>
-          <w:rFonts w:ascii="Courier New" w:eastAsia="Times New Roman" w:hAnsi="Courier New" w:cs="Courier New"/>
-          <w:color w:val="A9B7C6"/>
-          <w:sz w:val="20"/>
-          <w:szCs w:val="20"/>
-          <w:lang w:eastAsia="de-AT"/>
-        </w:rPr>
-        <w:t xml:space="preserve">) * </w:t>
-      </w:r>
-      <w:proofErr w:type="spellStart"/>
+        <w:t xml:space="preserve">        x = cos(lng) * </w:t>
+      </w:r>
       <w:r>
         <w:rPr>
           <w:rFonts w:ascii="Courier New" w:eastAsia="Times New Roman" w:hAnsi="Courier New" w:cs="Courier New"/>
@@ -5282,7 +4732,6 @@
         </w:rPr>
         <w:t>.r</w:t>
       </w:r>
-      <w:proofErr w:type="spellEnd"/>
       <w:r>
         <w:rPr>
           <w:rFonts w:ascii="Courier New" w:eastAsia="Times New Roman" w:hAnsi="Courier New" w:cs="Courier New"/>
@@ -5292,31 +4741,8 @@
           <w:lang w:eastAsia="de-AT"/>
         </w:rPr>
         <w:br/>
-        <w:t xml:space="preserve">        y = sin(</w:t>
-      </w:r>
-      <w:proofErr w:type="spellStart"/>
-      <w:r>
-        <w:rPr>
-          <w:rFonts w:ascii="Courier New" w:eastAsia="Times New Roman" w:hAnsi="Courier New" w:cs="Courier New"/>
-          <w:color w:val="A9B7C6"/>
-          <w:sz w:val="20"/>
-          <w:szCs w:val="20"/>
-          <w:lang w:eastAsia="de-AT"/>
-        </w:rPr>
-        <w:t>lng</w:t>
-      </w:r>
-      <w:proofErr w:type="spellEnd"/>
-      <w:r>
-        <w:rPr>
-          <w:rFonts w:ascii="Courier New" w:eastAsia="Times New Roman" w:hAnsi="Courier New" w:cs="Courier New"/>
-          <w:color w:val="A9B7C6"/>
-          <w:sz w:val="20"/>
-          <w:szCs w:val="20"/>
-          <w:lang w:eastAsia="de-AT"/>
-        </w:rPr>
-        <w:t xml:space="preserve">) * </w:t>
-      </w:r>
-      <w:proofErr w:type="spellStart"/>
+        <w:t xml:space="preserve">        y = sin(lng) * </w:t>
+      </w:r>
       <w:r>
         <w:rPr>
           <w:rFonts w:ascii="Courier New" w:eastAsia="Times New Roman" w:hAnsi="Courier New" w:cs="Courier New"/>
@@ -5337,7 +4763,6 @@
         </w:rPr>
         <w:t>.r</w:t>
       </w:r>
-      <w:proofErr w:type="spellEnd"/>
       <w:r>
         <w:rPr>
           <w:rFonts w:ascii="Courier New" w:eastAsia="Times New Roman" w:hAnsi="Courier New" w:cs="Courier New"/>
@@ -5571,29 +4996,7 @@
           <w:lang w:eastAsia="de-AT"/>
         </w:rPr>
         <w:br/>
-        <w:t xml:space="preserve">    </w:t>
-      </w:r>
-      <w:proofErr w:type="spellStart"/>
-      <w:r>
-        <w:rPr>
-          <w:rFonts w:ascii="Courier New" w:eastAsia="Times New Roman" w:hAnsi="Courier New" w:cs="Courier New"/>
-          <w:color w:val="A9B7C6"/>
-          <w:sz w:val="20"/>
-          <w:szCs w:val="20"/>
-          <w:lang w:eastAsia="de-AT"/>
-        </w:rPr>
-        <w:t>glEnd</w:t>
-      </w:r>
-      <w:proofErr w:type="spellEnd"/>
-      <w:r>
-        <w:rPr>
-          <w:rFonts w:ascii="Courier New" w:eastAsia="Times New Roman" w:hAnsi="Courier New" w:cs="Courier New"/>
-          <w:color w:val="A9B7C6"/>
-          <w:sz w:val="20"/>
-          <w:szCs w:val="20"/>
-          <w:lang w:eastAsia="de-AT"/>
-        </w:rPr>
-        <w:t>()</w:t>
+        <w:t xml:space="preserve">    glEnd()</w:t>
       </w:r>
     </w:p>
     <w:p>
@@ -5702,7 +5105,7 @@
     </w:p>
     <w:p>
       <w:pPr>
-        <w:pStyle w:val="berschrift2"/>
+        <w:pStyle w:val="Heading2"/>
         <w:numPr>
           <w:ilvl w:val="1"/>
           <w:numId w:val="30"/>
@@ -5716,7 +5119,6 @@
         </w:rPr>
       </w:pPr>
       <w:bookmarkStart w:id="12" w:name="_Toc435620020"/>
-      <w:proofErr w:type="spellStart"/>
       <w:r>
         <w:rPr>
           <w:rFonts w:ascii="Calibri" w:hAnsi="Calibri"/>
@@ -5731,16 +5133,15 @@
           <w:b w:val="0"/>
           <w:i w:val="0"/>
         </w:rPr>
-        <w:t>Sphere</w:t>
-      </w:r>
-      <w:proofErr w:type="spellEnd"/>
+        <w:t xml:space="preserve">Sphere </w:t>
+      </w:r>
       <w:r>
         <w:rPr>
           <w:rFonts w:ascii="Calibri" w:hAnsi="Calibri"/>
           <w:b w:val="0"/>
           <w:i w:val="0"/>
         </w:rPr>
-        <w:t xml:space="preserve"> </w:t>
+        <w:t>ohne</w:t>
       </w:r>
       <w:r>
         <w:rPr>
@@ -5748,27 +5149,9 @@
           <w:b w:val="0"/>
           <w:i w:val="0"/>
         </w:rPr>
-        <w:t>ohne</w:t>
-      </w:r>
-      <w:r>
-        <w:rPr>
-          <w:rFonts w:ascii="Calibri" w:hAnsi="Calibri"/>
-          <w:b w:val="0"/>
-          <w:i w:val="0"/>
-        </w:rPr>
-        <w:t xml:space="preserve"> </w:t>
-      </w:r>
-      <w:proofErr w:type="spellStart"/>
-      <w:r>
-        <w:rPr>
-          <w:rFonts w:ascii="Calibri" w:hAnsi="Calibri"/>
-          <w:b w:val="0"/>
-          <w:i w:val="0"/>
-        </w:rPr>
-        <w:t>Pygame</w:t>
+        <w:t xml:space="preserve"> Pygame</w:t>
       </w:r>
       <w:bookmarkEnd w:id="12"/>
-      <w:proofErr w:type="spellEnd"/>
     </w:p>
     <w:p>
       <w:pPr>
@@ -5781,50 +5164,10 @@
         <w:t>n</w:t>
       </w:r>
       <w:r>
-        <w:t xml:space="preserve"> </w:t>
-      </w:r>
-      <w:proofErr w:type="spellStart"/>
-      <w:r>
-        <w:t>Spher</w:t>
-      </w:r>
-      <w:r>
-        <w:t>e</w:t>
-      </w:r>
-      <w:proofErr w:type="spellEnd"/>
-      <w:r>
-        <w:t xml:space="preserve"> mittels </w:t>
-      </w:r>
-      <w:proofErr w:type="spellStart"/>
-      <w:r>
-        <w:t>glutSolidSphere</w:t>
-      </w:r>
-      <w:proofErr w:type="spellEnd"/>
-      <w:r>
-        <w:t xml:space="preserve"> wurden ohne den Gebrauch von </w:t>
-      </w:r>
-      <w:proofErr w:type="spellStart"/>
-      <w:r>
-        <w:t>Pygame</w:t>
-      </w:r>
-      <w:proofErr w:type="spellEnd"/>
-      <w:r>
-        <w:t xml:space="preserve"> erstellt. Hierbei wurde in das Fenster mittels </w:t>
-      </w:r>
-      <w:proofErr w:type="spellStart"/>
-      <w:r>
-        <w:t>glutCreateWindow</w:t>
-      </w:r>
-      <w:proofErr w:type="spellEnd"/>
-      <w:r>
-        <w:t xml:space="preserve"> gezeichnet. Der erste Versuch eine </w:t>
-      </w:r>
-      <w:proofErr w:type="spellStart"/>
-      <w:r>
-        <w:t>Sphere</w:t>
-      </w:r>
-      <w:proofErr w:type="spellEnd"/>
-      <w:r>
-        <w:t xml:space="preserve"> mit Schattierung zu Zeichnen erzeugte folgenden Output:</w:t>
+        <w:t xml:space="preserve"> Spher</w:t>
+      </w:r>
+      <w:r>
+        <w:t>e mittels glutSolidSphere wurden ohne den Gebrauch von Pygame erstellt. Hierbei wurde in das Fenster mittels glutCreateWindow gezeichnet. Der erste Versuch eine Sphere mit Schattierung zu Zeichnen erzeugte folgenden Output:</w:t>
       </w:r>
     </w:p>
     <w:p>
@@ -5887,21 +5230,11 @@
     <w:p>
       <w:r>
         <w:lastRenderedPageBreak/>
-        <w:t xml:space="preserve">Bei dem Versuch mehrere </w:t>
-      </w:r>
-      <w:proofErr w:type="spellStart"/>
-      <w:r>
-        <w:t>Spheres</w:t>
-      </w:r>
-      <w:proofErr w:type="spellEnd"/>
-      <w:r>
-        <w:t xml:space="preserve"> auf einmal zu Zeichnen fanden wir folgendes Programm, welches </w:t>
-      </w:r>
-      <w:proofErr w:type="spellStart"/>
-      <w:r>
-        <w:t>Spheren</w:t>
-      </w:r>
-      <w:proofErr w:type="spellEnd"/>
+        <w:t>Bei dem Versuch mehrere Spheres auf einmal zu Zeichnen fanden wir fo</w:t>
+      </w:r>
+      <w:r>
+        <w:t>lgendes Programm, welches Sphers</w:t>
+      </w:r>
       <w:r>
         <w:t xml:space="preserve"> per Mausklick erzeugte:</w:t>
       </w:r>
@@ -5957,12 +5290,18 @@
     </w:p>
     <w:p>
       <w:r>
-        <w:t>Diesen fehlte jedoch die Schattierung, weswegen kein 3D-Effekt sichtbar war.</w:t>
+        <w:t xml:space="preserve">Diesen fehlte jedoch die Schattierung, weswegen kein 3D-Effekt sichtbar </w:t>
+      </w:r>
+      <w:r>
+        <w:t>ist</w:t>
+      </w:r>
+      <w:r>
+        <w:t>.</w:t>
       </w:r>
     </w:p>
     <w:p>
       <w:pPr>
-        <w:pStyle w:val="berschrift2"/>
+        <w:pStyle w:val="Heading2"/>
         <w:numPr>
           <w:ilvl w:val="1"/>
           <w:numId w:val="30"/>
@@ -5976,23 +5315,21 @@
         </w:rPr>
       </w:pPr>
       <w:bookmarkStart w:id="13" w:name="_Toc435620021"/>
-      <w:proofErr w:type="spellStart"/>
       <w:r>
         <w:rPr>
           <w:rFonts w:ascii="Calibri" w:hAnsi="Calibri"/>
           <w:b w:val="0"/>
           <w:i w:val="0"/>
         </w:rPr>
-        <w:t>glutSolidSphere</w:t>
-      </w:r>
-      <w:proofErr w:type="spellEnd"/>
+        <w:t xml:space="preserve">glutSolidSphere </w:t>
+      </w:r>
       <w:r>
         <w:rPr>
           <w:rFonts w:ascii="Calibri" w:hAnsi="Calibri"/>
           <w:b w:val="0"/>
           <w:i w:val="0"/>
         </w:rPr>
-        <w:t xml:space="preserve"> </w:t>
+        <w:t>mit</w:t>
       </w:r>
       <w:r>
         <w:rPr>
@@ -6000,27 +5337,9 @@
           <w:b w:val="0"/>
           <w:i w:val="0"/>
         </w:rPr>
-        <w:t>mit</w:t>
-      </w:r>
-      <w:r>
-        <w:rPr>
-          <w:rFonts w:ascii="Calibri" w:hAnsi="Calibri"/>
-          <w:b w:val="0"/>
-          <w:i w:val="0"/>
-        </w:rPr>
-        <w:t xml:space="preserve"> </w:t>
-      </w:r>
-      <w:proofErr w:type="spellStart"/>
-      <w:r>
-        <w:rPr>
-          <w:rFonts w:ascii="Calibri" w:hAnsi="Calibri"/>
-          <w:b w:val="0"/>
-          <w:i w:val="0"/>
-        </w:rPr>
-        <w:t>Pygame</w:t>
+        <w:t xml:space="preserve"> Pygame</w:t>
       </w:r>
       <w:bookmarkEnd w:id="13"/>
-      <w:proofErr w:type="spellEnd"/>
     </w:p>
     <w:p>
       <w:pPr>
@@ -6029,21 +5348,14 @@
       <w:r>
         <w:t xml:space="preserve">Das erzeugen einer </w:t>
       </w:r>
-      <w:proofErr w:type="spellStart"/>
-      <w:r>
-        <w:t>glutSolidSphere</w:t>
-      </w:r>
-      <w:proofErr w:type="spellEnd"/>
-      <w:r>
-        <w:t xml:space="preserve"> in einem </w:t>
-      </w:r>
-      <w:proofErr w:type="spellStart"/>
-      <w:r>
-        <w:t>Pygame</w:t>
-      </w:r>
-      <w:proofErr w:type="spellEnd"/>
-      <w:r>
-        <w:t xml:space="preserve"> Fenster erzeugte die meisten Schwierigkeiten, da die Installation von GLUT Fehlerhaft war. Diese Fehlerhafte Installation wurde jedoch nicht sofort gefunden und so sehr viel Zeit damit verschwendet den Source Code zu verändern. Um GLUT nun doch richtig zu installieren musste erst einmal die fehlerhafte Installation entfernt werden.</w:t>
+      <w:r>
+        <w:t xml:space="preserve">glutSolidSphere in einem Pygame Fenster erzeugte die meisten Schwierigkeiten, da die Installation von GLUT Fehlerhaft war. Diese </w:t>
+      </w:r>
+      <w:r>
+        <w:t>f</w:t>
+      </w:r>
+      <w:r>
+        <w:t>ehlerhafte Installation wurde jedoch nicht sofort gefunden und so sehr viel Zeit damit verschwendet den Source Code zu verändern. Um GLUT nun doch richtig zu installieren musste erst einmal die fehlerhafte Installation entfernt werden.</w:t>
       </w:r>
     </w:p>
     <w:p>
@@ -6061,49 +5373,28 @@
           <w:rFonts w:ascii="Courier New" w:hAnsi="Courier New" w:cs="Courier New"/>
         </w:rPr>
       </w:pPr>
-      <w:proofErr w:type="spellStart"/>
       <w:r>
         <w:rPr>
           <w:rFonts w:ascii="Courier New" w:hAnsi="Courier New" w:cs="Courier New"/>
         </w:rPr>
-        <w:t>pip</w:t>
-      </w:r>
-      <w:proofErr w:type="spellEnd"/>
-      <w:r>
-        <w:rPr>
-          <w:rFonts w:ascii="Courier New" w:hAnsi="Courier New" w:cs="Courier New"/>
-        </w:rPr>
-        <w:t xml:space="preserve"> </w:t>
-      </w:r>
-      <w:proofErr w:type="spellStart"/>
-      <w:r>
-        <w:rPr>
-          <w:rFonts w:ascii="Courier New" w:hAnsi="Courier New" w:cs="Courier New"/>
-        </w:rPr>
-        <w:t>uninstall</w:t>
-      </w:r>
-      <w:proofErr w:type="spellEnd"/>
-      <w:r>
-        <w:rPr>
-          <w:rFonts w:ascii="Courier New" w:hAnsi="Courier New" w:cs="Courier New"/>
-        </w:rPr>
-        <w:t xml:space="preserve"> </w:t>
-      </w:r>
-      <w:proofErr w:type="spellStart"/>
-      <w:r>
-        <w:rPr>
-          <w:rFonts w:ascii="Courier New" w:hAnsi="Courier New" w:cs="Courier New"/>
-        </w:rPr>
-        <w:t>PyOpenGL</w:t>
-      </w:r>
-      <w:proofErr w:type="spellEnd"/>
+        <w:t>pip uninstall PyOpenGL</w:t>
+      </w:r>
     </w:p>
     <w:p>
       <w:pPr>
         <w:jc w:val="both"/>
       </w:pPr>
       <w:r>
-        <w:t>Danach musste es neu installiert werden, jedoch diesmal die normale Installation, welche zwar zu einer Fehlerhaften Installation von GLUT führt.</w:t>
+        <w:t xml:space="preserve">Danach musste es neu installiert werden, jedoch diesmal die normale Installation, welche zwar zu einer </w:t>
+      </w:r>
+      <w:r>
+        <w:t>f</w:t>
+      </w:r>
+      <w:r>
+        <w:t>ehlerhaf</w:t>
+      </w:r>
+      <w:r>
+        <w:t>ten Installation von GLUT führt, jedoch kann dieses danach manuel richtig installiert werden.</w:t>
       </w:r>
     </w:p>
     <w:p>
@@ -6121,42 +5412,12 @@
           <w:rFonts w:ascii="Courier New" w:hAnsi="Courier New" w:cs="Courier New"/>
         </w:rPr>
       </w:pPr>
-      <w:proofErr w:type="spellStart"/>
       <w:r>
         <w:rPr>
           <w:rFonts w:ascii="Courier New" w:hAnsi="Courier New" w:cs="Courier New"/>
         </w:rPr>
-        <w:t>pip</w:t>
-      </w:r>
-      <w:proofErr w:type="spellEnd"/>
-      <w:r>
-        <w:rPr>
-          <w:rFonts w:ascii="Courier New" w:hAnsi="Courier New" w:cs="Courier New"/>
-        </w:rPr>
-        <w:t xml:space="preserve"> </w:t>
-      </w:r>
-      <w:proofErr w:type="spellStart"/>
-      <w:r>
-        <w:rPr>
-          <w:rFonts w:ascii="Courier New" w:hAnsi="Courier New" w:cs="Courier New"/>
-        </w:rPr>
-        <w:t>install</w:t>
-      </w:r>
-      <w:proofErr w:type="spellEnd"/>
-      <w:r>
-        <w:rPr>
-          <w:rFonts w:ascii="Courier New" w:hAnsi="Courier New" w:cs="Courier New"/>
-        </w:rPr>
-        <w:t xml:space="preserve"> </w:t>
-      </w:r>
-      <w:proofErr w:type="spellStart"/>
-      <w:r>
-        <w:rPr>
-          <w:rFonts w:ascii="Courier New" w:hAnsi="Courier New" w:cs="Courier New"/>
-        </w:rPr>
-        <w:t>PyOpenGL</w:t>
-      </w:r>
-      <w:proofErr w:type="spellEnd"/>
+        <w:t>pip install PyOpenGL</w:t>
+      </w:r>
     </w:p>
     <w:p>
       <w:pPr>
@@ -6170,38 +5431,28 @@
           <w:rPr>
             <w:rStyle w:val="Hyperlink"/>
           </w:rPr>
-          <w:t>dieser</w:t>
+          <w:t>dieser Anleitung</w:t>
         </w:r>
       </w:hyperlink>
       <w:r>
-        <w:t xml:space="preserve"> Anleitung erfolgte. Um GLUT manuell zu installieren musste das Nvidia </w:t>
-      </w:r>
-      <w:proofErr w:type="spellStart"/>
-      <w:r>
-        <w:t>Cg</w:t>
-      </w:r>
-      <w:proofErr w:type="spellEnd"/>
-      <w:r>
-        <w:t xml:space="preserve"> </w:t>
-      </w:r>
-      <w:proofErr w:type="spellStart"/>
-      <w:r>
-        <w:t>toolkit</w:t>
-      </w:r>
-      <w:proofErr w:type="spellEnd"/>
-      <w:r>
-        <w:t xml:space="preserve"> von </w:t>
+        <w:t xml:space="preserve"> erfolgte. Um GLUT manuell zu installieren m</w:t>
+      </w:r>
+      <w:r>
+        <w:t xml:space="preserve">usste das </w:t>
       </w:r>
       <w:hyperlink r:id="rId22" w:history="1">
         <w:r>
           <w:rPr>
             <w:rStyle w:val="Hyperlink"/>
           </w:rPr>
-          <w:t>hier</w:t>
+          <w:t>Nvidia Cg toolkit</w:t>
         </w:r>
       </w:hyperlink>
       <w:r>
-        <w:t xml:space="preserve"> installiert werden. Danach musste das File glut32.dll in </w:t>
+        <w:t xml:space="preserve"> </w:t>
+      </w:r>
+      <w:r>
+        <w:t xml:space="preserve">installiert werden. Danach musste das File glut32.dll in </w:t>
       </w:r>
     </w:p>
     <w:p>
@@ -6223,35 +5474,13 @@
         <w:rPr>
           <w:rFonts w:ascii="Courier New" w:hAnsi="Courier New" w:cs="Courier New"/>
         </w:rPr>
-        <w:t>python3.4/</w:t>
-      </w:r>
-      <w:proofErr w:type="spellStart"/>
+        <w:t>python3.4/Lib/site-</w:t>
+      </w:r>
       <w:r>
         <w:rPr>
           <w:rFonts w:ascii="Courier New" w:hAnsi="Courier New" w:cs="Courier New"/>
         </w:rPr>
-        <w:t>Lib</w:t>
-      </w:r>
-      <w:proofErr w:type="spellEnd"/>
-      <w:r>
-        <w:rPr>
-          <w:rFonts w:ascii="Courier New" w:hAnsi="Courier New" w:cs="Courier New"/>
-        </w:rPr>
-        <w:t>/site-</w:t>
-      </w:r>
-      <w:proofErr w:type="spellStart"/>
-      <w:r>
-        <w:rPr>
-          <w:rFonts w:ascii="Courier New" w:hAnsi="Courier New" w:cs="Courier New"/>
-        </w:rPr>
-        <w:t>packages</w:t>
-      </w:r>
-      <w:proofErr w:type="spellEnd"/>
-      <w:r>
-        <w:rPr>
-          <w:rFonts w:ascii="Courier New" w:hAnsi="Courier New" w:cs="Courier New"/>
-        </w:rPr>
-        <w:t xml:space="preserve">/OpenGL/DLLS </w:t>
+        <w:t xml:space="preserve">packages/OpenGL/DLLS </w:t>
       </w:r>
     </w:p>
     <w:p>
@@ -6267,23 +5496,7 @@
         <w:jc w:val="both"/>
       </w:pPr>
       <w:r>
-        <w:t xml:space="preserve">Danach konnte erstmals eine </w:t>
-      </w:r>
-      <w:proofErr w:type="spellStart"/>
-      <w:r>
-        <w:t>glutSolidSphere</w:t>
-      </w:r>
-      <w:proofErr w:type="spellEnd"/>
-      <w:r>
-        <w:t xml:space="preserve"> in ein </w:t>
-      </w:r>
-      <w:proofErr w:type="spellStart"/>
-      <w:r>
-        <w:t>Pygame</w:t>
-      </w:r>
-      <w:proofErr w:type="spellEnd"/>
-      <w:r>
-        <w:t xml:space="preserve"> Fenster gezeichnet werden.</w:t>
+        <w:t>Danach konnte erstmals eine glutSolidSphere in ein Pygame Fenster gezeichnet werden.</w:t>
       </w:r>
     </w:p>
     <w:p>
@@ -6296,7 +5509,7 @@
     </w:p>
     <w:p>
       <w:pPr>
-        <w:pStyle w:val="berschrift1"/>
+        <w:pStyle w:val="Heading1"/>
         <w:numPr>
           <w:ilvl w:val="0"/>
           <w:numId w:val="30"/>
@@ -6359,7 +5572,7 @@
 <w:ftr xmlns:wpc="http://schemas.microsoft.com/office/word/2010/wordprocessingCanvas" xmlns:mc="http://schemas.openxmlformats.org/markup-compatibility/2006" xmlns:o="urn:schemas-microsoft-com:office:office" xmlns:r="http://schemas.openxmlformats.org/officeDocument/2006/relationships" xmlns:m="http://schemas.openxmlformats.org/officeDocument/2006/math" xmlns:v="urn:schemas-microsoft-com:vml" xmlns:wp14="http://schemas.microsoft.com/office/word/2010/wordprocessingDrawing" xmlns:wp="http://schemas.openxmlformats.org/drawingml/2006/wordprocessingDrawing" xmlns:w10="urn:schemas-microsoft-com:office:word" xmlns:w="http://schemas.openxmlformats.org/wordprocessingml/2006/main" xmlns:w14="http://schemas.microsoft.com/office/word/2010/wordml" xmlns:wpg="http://schemas.microsoft.com/office/word/2010/wordprocessingGroup" xmlns:wpi="http://schemas.microsoft.com/office/word/2010/wordprocessingInk" xmlns:wne="http://schemas.microsoft.com/office/word/2006/wordml" xmlns:wps="http://schemas.microsoft.com/office/word/2010/wordprocessingShape" mc:Ignorable="w14 wp14">
   <w:p>
     <w:pPr>
-      <w:pStyle w:val="Fuzeile"/>
+      <w:pStyle w:val="Footer"/>
       <w:pBdr>
         <w:top w:val="single" w:sz="4" w:space="1" w:color="auto"/>
       </w:pBdr>
@@ -6400,7 +5613,7 @@
             <w:noProof/>
             <w:lang w:val="de-DE"/>
           </w:rPr>
-          <w:t>1</w:t>
+          <w:t>4</w:t>
         </w:r>
         <w:r>
           <w:fldChar w:fldCharType="end"/>
@@ -6440,7 +5653,7 @@
 <w:hdr xmlns:wpc="http://schemas.microsoft.com/office/word/2010/wordprocessingCanvas" xmlns:mc="http://schemas.openxmlformats.org/markup-compatibility/2006" xmlns:o="urn:schemas-microsoft-com:office:office" xmlns:r="http://schemas.openxmlformats.org/officeDocument/2006/relationships" xmlns:m="http://schemas.openxmlformats.org/officeDocument/2006/math" xmlns:v="urn:schemas-microsoft-com:vml" xmlns:wp14="http://schemas.microsoft.com/office/word/2010/wordprocessingDrawing" xmlns:wp="http://schemas.openxmlformats.org/drawingml/2006/wordprocessingDrawing" xmlns:w10="urn:schemas-microsoft-com:office:word" xmlns:w="http://schemas.openxmlformats.org/wordprocessingml/2006/main" xmlns:w14="http://schemas.microsoft.com/office/word/2010/wordml" xmlns:wpg="http://schemas.microsoft.com/office/word/2010/wordprocessingGroup" xmlns:wpi="http://schemas.microsoft.com/office/word/2010/wordprocessingInk" xmlns:wne="http://schemas.microsoft.com/office/word/2006/wordml" xmlns:wps="http://schemas.microsoft.com/office/word/2010/wordprocessingShape" mc:Ignorable="w14 wp14">
   <w:p>
     <w:pPr>
-      <w:pStyle w:val="Kopfzeile"/>
+      <w:pStyle w:val="Header"/>
       <w:pBdr>
         <w:bottom w:val="single" w:sz="4" w:space="1" w:color="auto"/>
       </w:pBdr>
@@ -10432,7 +9645,7 @@
     <w:lsdException w:name="Bibliography" w:uiPriority="37"/>
     <w:lsdException w:name="TOC Heading" w:uiPriority="39" w:qFormat="1"/>
   </w:latentStyles>
-  <w:style w:type="paragraph" w:default="1" w:styleId="Standard">
+  <w:style w:type="paragraph" w:default="1" w:styleId="Normal">
     <w:name w:val="Normal"/>
     <w:qFormat/>
     <w:pPr>
@@ -10444,11 +9657,11 @@
       <w:lang w:eastAsia="en-US"/>
     </w:rPr>
   </w:style>
-  <w:style w:type="paragraph" w:styleId="berschrift1">
+  <w:style w:type="paragraph" w:styleId="Heading1">
     <w:name w:val="heading 1"/>
-    <w:basedOn w:val="Standard"/>
-    <w:next w:val="Standard"/>
-    <w:link w:val="berschrift1Zchn"/>
+    <w:basedOn w:val="Normal"/>
+    <w:next w:val="Normal"/>
+    <w:link w:val="Heading1Char"/>
     <w:uiPriority w:val="9"/>
     <w:qFormat/>
     <w:rsid w:val="00F96119"/>
@@ -10465,11 +9678,11 @@
       <w:szCs w:val="32"/>
     </w:rPr>
   </w:style>
-  <w:style w:type="paragraph" w:styleId="berschrift2">
+  <w:style w:type="paragraph" w:styleId="Heading2">
     <w:name w:val="heading 2"/>
-    <w:basedOn w:val="Standard"/>
-    <w:next w:val="Standard"/>
-    <w:link w:val="berschrift2Zchn"/>
+    <w:basedOn w:val="Normal"/>
+    <w:next w:val="Normal"/>
+    <w:link w:val="Heading2Char"/>
     <w:uiPriority w:val="9"/>
     <w:unhideWhenUsed/>
     <w:qFormat/>
@@ -10489,11 +9702,11 @@
       <w:szCs w:val="28"/>
     </w:rPr>
   </w:style>
-  <w:style w:type="paragraph" w:styleId="berschrift3">
+  <w:style w:type="paragraph" w:styleId="Heading3">
     <w:name w:val="heading 3"/>
-    <w:basedOn w:val="Standard"/>
-    <w:next w:val="Standard"/>
-    <w:link w:val="berschrift3Zchn"/>
+    <w:basedOn w:val="Normal"/>
+    <w:next w:val="Normal"/>
+    <w:link w:val="Heading3Char"/>
     <w:uiPriority w:val="9"/>
     <w:unhideWhenUsed/>
     <w:qFormat/>
@@ -10511,11 +9724,11 @@
       <w:szCs w:val="26"/>
     </w:rPr>
   </w:style>
-  <w:style w:type="paragraph" w:styleId="berschrift4">
+  <w:style w:type="paragraph" w:styleId="Heading4">
     <w:name w:val="heading 4"/>
-    <w:basedOn w:val="Standard"/>
-    <w:next w:val="Standard"/>
-    <w:link w:val="berschrift4Zchn"/>
+    <w:basedOn w:val="Normal"/>
+    <w:next w:val="Normal"/>
+    <w:link w:val="Heading4Char"/>
     <w:uiPriority w:val="9"/>
     <w:unhideWhenUsed/>
     <w:qFormat/>
@@ -10535,13 +9748,13 @@
       <w:color w:val="98C723" w:themeColor="accent1"/>
     </w:rPr>
   </w:style>
-  <w:style w:type="character" w:default="1" w:styleId="Absatz-Standardschriftart">
+  <w:style w:type="character" w:default="1" w:styleId="DefaultParagraphFont">
     <w:name w:val="Default Paragraph Font"/>
     <w:uiPriority w:val="1"/>
     <w:semiHidden/>
     <w:unhideWhenUsed/>
   </w:style>
-  <w:style w:type="table" w:default="1" w:styleId="NormaleTabelle">
+  <w:style w:type="table" w:default="1" w:styleId="TableNormal">
     <w:name w:val="Normal Table"/>
     <w:uiPriority w:val="99"/>
     <w:semiHidden/>
@@ -10556,15 +9769,15 @@
       </w:tblCellMar>
     </w:tblPr>
   </w:style>
-  <w:style w:type="numbering" w:default="1" w:styleId="KeineListe">
+  <w:style w:type="numbering" w:default="1" w:styleId="NoList">
     <w:name w:val="No List"/>
     <w:uiPriority w:val="99"/>
     <w:semiHidden/>
     <w:unhideWhenUsed/>
   </w:style>
-  <w:style w:type="paragraph" w:styleId="KeinLeerraum">
+  <w:style w:type="paragraph" w:styleId="NoSpacing">
     <w:name w:val="No Spacing"/>
-    <w:link w:val="KeinLeerraumZchn"/>
+    <w:link w:val="NoSpacingChar"/>
     <w:uiPriority w:val="1"/>
     <w:qFormat/>
     <w:rsid w:val="00CE2567"/>
@@ -10574,10 +9787,10 @@
       <w:lang w:eastAsia="en-US"/>
     </w:rPr>
   </w:style>
-  <w:style w:type="paragraph" w:styleId="Kopfzeile">
+  <w:style w:type="paragraph" w:styleId="Header">
     <w:name w:val="header"/>
-    <w:basedOn w:val="Standard"/>
-    <w:link w:val="KopfzeileZchn"/>
+    <w:basedOn w:val="Normal"/>
+    <w:link w:val="HeaderChar"/>
     <w:uiPriority w:val="99"/>
     <w:unhideWhenUsed/>
     <w:rsid w:val="000908AB"/>
@@ -10589,17 +9802,17 @@
       <w:spacing w:after="0" w:line="240" w:lineRule="auto"/>
     </w:pPr>
   </w:style>
-  <w:style w:type="character" w:customStyle="1" w:styleId="KopfzeileZchn">
-    <w:name w:val="Kopfzeile Zchn"/>
-    <w:basedOn w:val="Absatz-Standardschriftart"/>
-    <w:link w:val="Kopfzeile"/>
+  <w:style w:type="character" w:customStyle="1" w:styleId="HeaderChar">
+    <w:name w:val="Header Char"/>
+    <w:basedOn w:val="DefaultParagraphFont"/>
+    <w:link w:val="Header"/>
     <w:uiPriority w:val="99"/>
     <w:rsid w:val="000908AB"/>
   </w:style>
-  <w:style w:type="paragraph" w:styleId="Fuzeile">
+  <w:style w:type="paragraph" w:styleId="Footer">
     <w:name w:val="footer"/>
-    <w:basedOn w:val="Standard"/>
-    <w:link w:val="FuzeileZchn"/>
+    <w:basedOn w:val="Normal"/>
+    <w:link w:val="FooterChar"/>
     <w:uiPriority w:val="99"/>
     <w:unhideWhenUsed/>
     <w:rsid w:val="000908AB"/>
@@ -10611,10 +9824,10 @@
       <w:spacing w:after="0" w:line="240" w:lineRule="auto"/>
     </w:pPr>
   </w:style>
-  <w:style w:type="character" w:customStyle="1" w:styleId="FuzeileZchn">
-    <w:name w:val="Fußzeile Zchn"/>
-    <w:basedOn w:val="Absatz-Standardschriftart"/>
-    <w:link w:val="Fuzeile"/>
+  <w:style w:type="character" w:customStyle="1" w:styleId="FooterChar">
+    <w:name w:val="Footer Char"/>
+    <w:basedOn w:val="DefaultParagraphFont"/>
+    <w:link w:val="Footer"/>
     <w:uiPriority w:val="99"/>
     <w:rsid w:val="000908AB"/>
   </w:style>
@@ -10626,9 +9839,9 @@
     <w:name w:val="talk-transcript__para__text"/>
     <w:rsid w:val="002F093C"/>
   </w:style>
-  <w:style w:type="character" w:customStyle="1" w:styleId="berschrift1Zchn">
-    <w:name w:val="Überschrift 1 Zchn"/>
-    <w:link w:val="berschrift1"/>
+  <w:style w:type="character" w:customStyle="1" w:styleId="Heading1Char">
+    <w:name w:val="Heading 1 Char"/>
+    <w:link w:val="Heading1"/>
     <w:uiPriority w:val="9"/>
     <w:rsid w:val="00F96119"/>
     <w:rPr>
@@ -10640,9 +9853,9 @@
       <w:lang w:eastAsia="en-US"/>
     </w:rPr>
   </w:style>
-  <w:style w:type="character" w:customStyle="1" w:styleId="KeinLeerraumZchn">
-    <w:name w:val="Kein Leerraum Zchn"/>
-    <w:link w:val="KeinLeerraum"/>
+  <w:style w:type="character" w:customStyle="1" w:styleId="NoSpacingChar">
+    <w:name w:val="No Spacing Char"/>
+    <w:link w:val="NoSpacing"/>
     <w:uiPriority w:val="1"/>
     <w:rsid w:val="00D97149"/>
     <w:rPr>
@@ -10651,10 +9864,10 @@
       <w:lang w:eastAsia="en-US"/>
     </w:rPr>
   </w:style>
-  <w:style w:type="paragraph" w:styleId="Sprechblasentext">
+  <w:style w:type="paragraph" w:styleId="BalloonText">
     <w:name w:val="Balloon Text"/>
-    <w:basedOn w:val="Standard"/>
-    <w:link w:val="SprechblasentextZchn"/>
+    <w:basedOn w:val="Normal"/>
+    <w:link w:val="BalloonTextChar"/>
     <w:uiPriority w:val="99"/>
     <w:semiHidden/>
     <w:unhideWhenUsed/>
@@ -10668,9 +9881,9 @@
       <w:szCs w:val="16"/>
     </w:rPr>
   </w:style>
-  <w:style w:type="character" w:customStyle="1" w:styleId="SprechblasentextZchn">
-    <w:name w:val="Sprechblasentext Zchn"/>
-    <w:link w:val="Sprechblasentext"/>
+  <w:style w:type="character" w:customStyle="1" w:styleId="BalloonTextChar">
+    <w:name w:val="Balloon Text Char"/>
+    <w:link w:val="BalloonText"/>
     <w:uiPriority w:val="99"/>
     <w:semiHidden/>
     <w:rsid w:val="00D97149"/>
@@ -10681,10 +9894,10 @@
       <w:lang w:eastAsia="en-US"/>
     </w:rPr>
   </w:style>
-  <w:style w:type="paragraph" w:styleId="Verzeichnis1">
+  <w:style w:type="paragraph" w:styleId="TOC1">
     <w:name w:val="toc 1"/>
-    <w:basedOn w:val="Standard"/>
-    <w:next w:val="Standard"/>
+    <w:basedOn w:val="Normal"/>
+    <w:next w:val="Normal"/>
     <w:autoRedefine/>
     <w:uiPriority w:val="39"/>
     <w:unhideWhenUsed/>
@@ -10702,10 +9915,10 @@
       <w:szCs w:val="24"/>
     </w:rPr>
   </w:style>
-  <w:style w:type="paragraph" w:styleId="Verzeichnis2">
+  <w:style w:type="paragraph" w:styleId="TOC2">
     <w:name w:val="toc 2"/>
-    <w:basedOn w:val="Standard"/>
-    <w:next w:val="Standard"/>
+    <w:basedOn w:val="Normal"/>
+    <w:next w:val="Normal"/>
     <w:autoRedefine/>
     <w:uiPriority w:val="39"/>
     <w:unhideWhenUsed/>
@@ -10720,10 +9933,10 @@
       <w:bCs/>
     </w:rPr>
   </w:style>
-  <w:style w:type="paragraph" w:styleId="Verzeichnis3">
+  <w:style w:type="paragraph" w:styleId="TOC3">
     <w:name w:val="toc 3"/>
-    <w:basedOn w:val="Standard"/>
-    <w:next w:val="Standard"/>
+    <w:basedOn w:val="Normal"/>
+    <w:next w:val="Normal"/>
     <w:autoRedefine/>
     <w:uiPriority w:val="39"/>
     <w:unhideWhenUsed/>
@@ -10738,10 +9951,10 @@
       <w:szCs w:val="20"/>
     </w:rPr>
   </w:style>
-  <w:style w:type="paragraph" w:styleId="Verzeichnis4">
+  <w:style w:type="paragraph" w:styleId="TOC4">
     <w:name w:val="toc 4"/>
-    <w:basedOn w:val="Standard"/>
-    <w:next w:val="Standard"/>
+    <w:basedOn w:val="Normal"/>
+    <w:next w:val="Normal"/>
     <w:autoRedefine/>
     <w:uiPriority w:val="39"/>
     <w:unhideWhenUsed/>
@@ -10756,10 +9969,10 @@
       <w:szCs w:val="20"/>
     </w:rPr>
   </w:style>
-  <w:style w:type="paragraph" w:styleId="Verzeichnis5">
+  <w:style w:type="paragraph" w:styleId="TOC5">
     <w:name w:val="toc 5"/>
-    <w:basedOn w:val="Standard"/>
-    <w:next w:val="Standard"/>
+    <w:basedOn w:val="Normal"/>
+    <w:next w:val="Normal"/>
     <w:autoRedefine/>
     <w:uiPriority w:val="39"/>
     <w:unhideWhenUsed/>
@@ -10774,10 +9987,10 @@
       <w:szCs w:val="20"/>
     </w:rPr>
   </w:style>
-  <w:style w:type="paragraph" w:styleId="Verzeichnis6">
+  <w:style w:type="paragraph" w:styleId="TOC6">
     <w:name w:val="toc 6"/>
-    <w:basedOn w:val="Standard"/>
-    <w:next w:val="Standard"/>
+    <w:basedOn w:val="Normal"/>
+    <w:next w:val="Normal"/>
     <w:autoRedefine/>
     <w:uiPriority w:val="39"/>
     <w:unhideWhenUsed/>
@@ -10792,10 +10005,10 @@
       <w:szCs w:val="20"/>
     </w:rPr>
   </w:style>
-  <w:style w:type="paragraph" w:styleId="Verzeichnis7">
+  <w:style w:type="paragraph" w:styleId="TOC7">
     <w:name w:val="toc 7"/>
-    <w:basedOn w:val="Standard"/>
-    <w:next w:val="Standard"/>
+    <w:basedOn w:val="Normal"/>
+    <w:next w:val="Normal"/>
     <w:autoRedefine/>
     <w:uiPriority w:val="39"/>
     <w:unhideWhenUsed/>
@@ -10810,10 +10023,10 @@
       <w:szCs w:val="20"/>
     </w:rPr>
   </w:style>
-  <w:style w:type="paragraph" w:styleId="Verzeichnis8">
+  <w:style w:type="paragraph" w:styleId="TOC8">
     <w:name w:val="toc 8"/>
-    <w:basedOn w:val="Standard"/>
-    <w:next w:val="Standard"/>
+    <w:basedOn w:val="Normal"/>
+    <w:next w:val="Normal"/>
     <w:autoRedefine/>
     <w:uiPriority w:val="39"/>
     <w:unhideWhenUsed/>
@@ -10828,10 +10041,10 @@
       <w:szCs w:val="20"/>
     </w:rPr>
   </w:style>
-  <w:style w:type="paragraph" w:styleId="Verzeichnis9">
+  <w:style w:type="paragraph" w:styleId="TOC9">
     <w:name w:val="toc 9"/>
-    <w:basedOn w:val="Standard"/>
-    <w:next w:val="Standard"/>
+    <w:basedOn w:val="Normal"/>
+    <w:next w:val="Normal"/>
     <w:autoRedefine/>
     <w:uiPriority w:val="39"/>
     <w:unhideWhenUsed/>
@@ -10846,9 +10059,9 @@
       <w:szCs w:val="20"/>
     </w:rPr>
   </w:style>
-  <w:style w:type="character" w:customStyle="1" w:styleId="berschrift2Zchn">
-    <w:name w:val="Überschrift 2 Zchn"/>
-    <w:link w:val="berschrift2"/>
+  <w:style w:type="character" w:customStyle="1" w:styleId="Heading2Char">
+    <w:name w:val="Heading 2 Char"/>
+    <w:link w:val="Heading2"/>
     <w:uiPriority w:val="9"/>
     <w:rsid w:val="00D97149"/>
     <w:rPr>
@@ -10872,10 +10085,10 @@
       <w:u w:val="single"/>
     </w:rPr>
   </w:style>
-  <w:style w:type="paragraph" w:styleId="Inhaltsverzeichnisberschrift">
+  <w:style w:type="paragraph" w:styleId="TOCHeading">
     <w:name w:val="TOC Heading"/>
-    <w:basedOn w:val="berschrift1"/>
-    <w:next w:val="Standard"/>
+    <w:basedOn w:val="Heading1"/>
+    <w:next w:val="Normal"/>
     <w:uiPriority w:val="39"/>
     <w:unhideWhenUsed/>
     <w:qFormat/>
@@ -10893,9 +10106,9 @@
       <w:lang w:val="en-US" w:eastAsia="ja-JP"/>
     </w:rPr>
   </w:style>
-  <w:style w:type="character" w:customStyle="1" w:styleId="berschrift3Zchn">
-    <w:name w:val="Überschrift 3 Zchn"/>
-    <w:link w:val="berschrift3"/>
+  <w:style w:type="character" w:customStyle="1" w:styleId="Heading3Char">
+    <w:name w:val="Heading 3 Char"/>
+    <w:link w:val="Heading3"/>
     <w:uiPriority w:val="9"/>
     <w:rsid w:val="00D775C7"/>
     <w:rPr>
@@ -10907,11 +10120,11 @@
       <w:lang w:eastAsia="en-US"/>
     </w:rPr>
   </w:style>
-  <w:style w:type="paragraph" w:styleId="Titel">
+  <w:style w:type="paragraph" w:styleId="Title">
     <w:name w:val="Title"/>
-    <w:basedOn w:val="Standard"/>
-    <w:next w:val="Standard"/>
-    <w:link w:val="TitelZchn"/>
+    <w:basedOn w:val="Normal"/>
+    <w:next w:val="Normal"/>
+    <w:link w:val="TitleChar"/>
     <w:uiPriority w:val="10"/>
     <w:qFormat/>
     <w:rsid w:val="00625F77"/>
@@ -10928,10 +10141,10 @@
       <w:szCs w:val="52"/>
     </w:rPr>
   </w:style>
-  <w:style w:type="character" w:customStyle="1" w:styleId="TitelZchn">
-    <w:name w:val="Titel Zchn"/>
-    <w:basedOn w:val="Absatz-Standardschriftart"/>
-    <w:link w:val="Titel"/>
+  <w:style w:type="character" w:customStyle="1" w:styleId="TitleChar">
+    <w:name w:val="Title Char"/>
+    <w:basedOn w:val="DefaultParagraphFont"/>
+    <w:link w:val="Title"/>
     <w:uiPriority w:val="10"/>
     <w:rsid w:val="00625F77"/>
     <w:rPr>
@@ -10944,11 +10157,11 @@
       <w:lang w:eastAsia="en-US"/>
     </w:rPr>
   </w:style>
-  <w:style w:type="paragraph" w:styleId="Untertitel">
+  <w:style w:type="paragraph" w:styleId="Subtitle">
     <w:name w:val="Subtitle"/>
-    <w:basedOn w:val="Standard"/>
-    <w:next w:val="Standard"/>
-    <w:link w:val="UntertitelZchn"/>
+    <w:basedOn w:val="Normal"/>
+    <w:next w:val="Normal"/>
+    <w:link w:val="SubtitleChar"/>
     <w:uiPriority w:val="11"/>
     <w:qFormat/>
     <w:rsid w:val="00756A99"/>
@@ -10967,10 +10180,10 @@
       <w:szCs w:val="24"/>
     </w:rPr>
   </w:style>
-  <w:style w:type="character" w:customStyle="1" w:styleId="UntertitelZchn">
-    <w:name w:val="Untertitel Zchn"/>
-    <w:basedOn w:val="Absatz-Standardschriftart"/>
-    <w:link w:val="Untertitel"/>
+  <w:style w:type="character" w:customStyle="1" w:styleId="SubtitleChar">
+    <w:name w:val="Subtitle Char"/>
+    <w:basedOn w:val="DefaultParagraphFont"/>
+    <w:link w:val="Subtitle"/>
     <w:uiPriority w:val="11"/>
     <w:rsid w:val="00756A99"/>
     <w:rPr>
@@ -10984,9 +10197,9 @@
       <w:lang w:eastAsia="en-US"/>
     </w:rPr>
   </w:style>
-  <w:style w:type="character" w:styleId="SchwacheHervorhebung">
+  <w:style w:type="character" w:styleId="SubtleEmphasis">
     <w:name w:val="Subtle Emphasis"/>
-    <w:basedOn w:val="Absatz-Standardschriftart"/>
+    <w:basedOn w:val="DefaultParagraphFont"/>
     <w:uiPriority w:val="19"/>
     <w:qFormat/>
     <w:rsid w:val="00756A99"/>
@@ -10996,9 +10209,9 @@
       <w:color w:val="808080" w:themeColor="text1" w:themeTint="7F"/>
     </w:rPr>
   </w:style>
-  <w:style w:type="character" w:styleId="Hervorhebung">
+  <w:style w:type="character" w:styleId="Emphasis">
     <w:name w:val="Emphasis"/>
-    <w:basedOn w:val="Absatz-Standardschriftart"/>
+    <w:basedOn w:val="DefaultParagraphFont"/>
     <w:uiPriority w:val="20"/>
     <w:qFormat/>
     <w:rsid w:val="00756A99"/>
@@ -11007,9 +10220,9 @@
       <w:iCs/>
     </w:rPr>
   </w:style>
-  <w:style w:type="character" w:styleId="IntensiveHervorhebung">
+  <w:style w:type="character" w:styleId="IntenseEmphasis">
     <w:name w:val="Intense Emphasis"/>
-    <w:basedOn w:val="Absatz-Standardschriftart"/>
+    <w:basedOn w:val="DefaultParagraphFont"/>
     <w:uiPriority w:val="21"/>
     <w:qFormat/>
     <w:rsid w:val="00756A99"/>
@@ -11021,9 +10234,9 @@
       <w:color w:val="98C723" w:themeColor="accent1"/>
     </w:rPr>
   </w:style>
-  <w:style w:type="character" w:styleId="Fett">
+  <w:style w:type="character" w:styleId="Strong">
     <w:name w:val="Strong"/>
-    <w:basedOn w:val="Absatz-Standardschriftart"/>
+    <w:basedOn w:val="DefaultParagraphFont"/>
     <w:uiPriority w:val="22"/>
     <w:qFormat/>
     <w:rsid w:val="00756A99"/>
@@ -11032,9 +10245,9 @@
       <w:bCs/>
     </w:rPr>
   </w:style>
-  <w:style w:type="paragraph" w:styleId="StandardWeb">
+  <w:style w:type="paragraph" w:styleId="NormalWeb">
     <w:name w:val="Normal (Web)"/>
-    <w:basedOn w:val="Standard"/>
+    <w:basedOn w:val="Normal"/>
     <w:uiPriority w:val="99"/>
     <w:semiHidden/>
     <w:unhideWhenUsed/>
@@ -11049,10 +10262,10 @@
       <w:lang w:eastAsia="de-AT"/>
     </w:rPr>
   </w:style>
-  <w:style w:type="character" w:customStyle="1" w:styleId="berschrift4Zchn">
-    <w:name w:val="Überschrift 4 Zchn"/>
-    <w:basedOn w:val="Absatz-Standardschriftart"/>
-    <w:link w:val="berschrift4"/>
+  <w:style w:type="character" w:customStyle="1" w:styleId="Heading4Char">
+    <w:name w:val="Heading 4 Char"/>
+    <w:basedOn w:val="DefaultParagraphFont"/>
+    <w:link w:val="Heading4"/>
     <w:uiPriority w:val="9"/>
     <w:rsid w:val="00E23805"/>
     <w:rPr>
@@ -11067,9 +10280,9 @@
       <w:lang w:eastAsia="en-US"/>
     </w:rPr>
   </w:style>
-  <w:style w:type="table" w:styleId="Tabellenraster">
+  <w:style w:type="table" w:styleId="TableGrid">
     <w:name w:val="Table Grid"/>
-    <w:basedOn w:val="NormaleTabelle"/>
+    <w:basedOn w:val="TableNormal"/>
     <w:uiPriority w:val="59"/>
     <w:rsid w:val="00FB0F3E"/>
     <w:tblPr>
@@ -11090,9 +10303,9 @@
       </w:tblCellMar>
     </w:tblPr>
   </w:style>
-  <w:style w:type="table" w:styleId="HelleSchattierung">
+  <w:style w:type="table" w:styleId="LightShading">
     <w:name w:val="Light Shading"/>
-    <w:basedOn w:val="NormaleTabelle"/>
+    <w:basedOn w:val="TableNormal"/>
     <w:uiPriority w:val="60"/>
     <w:rsid w:val="00FB0F3E"/>
     <w:rPr>
@@ -11190,9 +10403,9 @@
       </w:tcPr>
     </w:tblStylePr>
   </w:style>
-  <w:style w:type="table" w:styleId="MittlereListe2">
+  <w:style w:type="table" w:styleId="MediumList2">
     <w:name w:val="Medium List 2"/>
-    <w:basedOn w:val="NormaleTabelle"/>
+    <w:basedOn w:val="TableNormal"/>
     <w:uiPriority w:val="66"/>
     <w:rsid w:val="00FB0F3E"/>
     <w:rPr>
@@ -11315,9 +10528,9 @@
       </w:tcPr>
     </w:tblStylePr>
   </w:style>
-  <w:style w:type="paragraph" w:styleId="Listenabsatz">
+  <w:style w:type="paragraph" w:styleId="ListParagraph">
     <w:name w:val="List Paragraph"/>
-    <w:basedOn w:val="Standard"/>
+    <w:basedOn w:val="Normal"/>
     <w:uiPriority w:val="34"/>
     <w:qFormat/>
     <w:rsid w:val="007D60F4"/>
@@ -11326,9 +10539,9 @@
       <w:contextualSpacing/>
     </w:pPr>
   </w:style>
-  <w:style w:type="character" w:styleId="BesuchterHyperlink">
+  <w:style w:type="character" w:styleId="FollowedHyperlink">
     <w:name w:val="FollowedHyperlink"/>
-    <w:basedOn w:val="Absatz-Standardschriftart"/>
+    <w:basedOn w:val="DefaultParagraphFont"/>
     <w:uiPriority w:val="99"/>
     <w:semiHidden/>
     <w:unhideWhenUsed/>
@@ -11338,10 +10551,10 @@
       <w:u w:val="single"/>
     </w:rPr>
   </w:style>
-  <w:style w:type="paragraph" w:styleId="HTMLVorformatiert">
+  <w:style w:type="paragraph" w:styleId="HTMLPreformatted">
     <w:name w:val="HTML Preformatted"/>
-    <w:basedOn w:val="Standard"/>
-    <w:link w:val="HTMLVorformatiertZchn"/>
+    <w:basedOn w:val="Normal"/>
+    <w:link w:val="HTMLPreformattedChar"/>
     <w:uiPriority w:val="99"/>
     <w:unhideWhenUsed/>
     <w:rsid w:val="000B1A53"/>
@@ -11373,10 +10586,10 @@
       <w:lang w:eastAsia="de-AT"/>
     </w:rPr>
   </w:style>
-  <w:style w:type="character" w:customStyle="1" w:styleId="HTMLVorformatiertZchn">
-    <w:name w:val="HTML Vorformatiert Zchn"/>
-    <w:basedOn w:val="Absatz-Standardschriftart"/>
-    <w:link w:val="HTMLVorformatiert"/>
+  <w:style w:type="character" w:customStyle="1" w:styleId="HTMLPreformattedChar">
+    <w:name w:val="HTML Preformatted Char"/>
+    <w:basedOn w:val="DefaultParagraphFont"/>
+    <w:link w:val="HTMLPreformatted"/>
     <w:uiPriority w:val="99"/>
     <w:rsid w:val="000B1A53"/>
     <w:rPr>
@@ -11536,7 +10749,7 @@
     <w:lsdException w:name="Bibliography" w:uiPriority="37"/>
     <w:lsdException w:name="TOC Heading" w:uiPriority="39" w:qFormat="1"/>
   </w:latentStyles>
-  <w:style w:type="paragraph" w:default="1" w:styleId="Standard">
+  <w:style w:type="paragraph" w:default="1" w:styleId="Normal">
     <w:name w:val="Normal"/>
     <w:qFormat/>
     <w:pPr>
@@ -11548,11 +10761,11 @@
       <w:lang w:eastAsia="en-US"/>
     </w:rPr>
   </w:style>
-  <w:style w:type="paragraph" w:styleId="berschrift1">
+  <w:style w:type="paragraph" w:styleId="Heading1">
     <w:name w:val="heading 1"/>
-    <w:basedOn w:val="Standard"/>
-    <w:next w:val="Standard"/>
-    <w:link w:val="berschrift1Zchn"/>
+    <w:basedOn w:val="Normal"/>
+    <w:next w:val="Normal"/>
+    <w:link w:val="Heading1Char"/>
     <w:uiPriority w:val="9"/>
     <w:qFormat/>
     <w:rsid w:val="00F96119"/>
@@ -11569,11 +10782,11 @@
       <w:szCs w:val="32"/>
     </w:rPr>
   </w:style>
-  <w:style w:type="paragraph" w:styleId="berschrift2">
+  <w:style w:type="paragraph" w:styleId="Heading2">
     <w:name w:val="heading 2"/>
-    <w:basedOn w:val="Standard"/>
-    <w:next w:val="Standard"/>
-    <w:link w:val="berschrift2Zchn"/>
+    <w:basedOn w:val="Normal"/>
+    <w:next w:val="Normal"/>
+    <w:link w:val="Heading2Char"/>
     <w:uiPriority w:val="9"/>
     <w:unhideWhenUsed/>
     <w:qFormat/>
@@ -11593,11 +10806,11 @@
       <w:szCs w:val="28"/>
     </w:rPr>
   </w:style>
-  <w:style w:type="paragraph" w:styleId="berschrift3">
+  <w:style w:type="paragraph" w:styleId="Heading3">
     <w:name w:val="heading 3"/>
-    <w:basedOn w:val="Standard"/>
-    <w:next w:val="Standard"/>
-    <w:link w:val="berschrift3Zchn"/>
+    <w:basedOn w:val="Normal"/>
+    <w:next w:val="Normal"/>
+    <w:link w:val="Heading3Char"/>
     <w:uiPriority w:val="9"/>
     <w:unhideWhenUsed/>
     <w:qFormat/>
@@ -11615,11 +10828,11 @@
       <w:szCs w:val="26"/>
     </w:rPr>
   </w:style>
-  <w:style w:type="paragraph" w:styleId="berschrift4">
+  <w:style w:type="paragraph" w:styleId="Heading4">
     <w:name w:val="heading 4"/>
-    <w:basedOn w:val="Standard"/>
-    <w:next w:val="Standard"/>
-    <w:link w:val="berschrift4Zchn"/>
+    <w:basedOn w:val="Normal"/>
+    <w:next w:val="Normal"/>
+    <w:link w:val="Heading4Char"/>
     <w:uiPriority w:val="9"/>
     <w:unhideWhenUsed/>
     <w:qFormat/>
@@ -11639,13 +10852,13 @@
       <w:color w:val="98C723" w:themeColor="accent1"/>
     </w:rPr>
   </w:style>
-  <w:style w:type="character" w:default="1" w:styleId="Absatz-Standardschriftart">
+  <w:style w:type="character" w:default="1" w:styleId="DefaultParagraphFont">
     <w:name w:val="Default Paragraph Font"/>
     <w:uiPriority w:val="1"/>
     <w:semiHidden/>
     <w:unhideWhenUsed/>
   </w:style>
-  <w:style w:type="table" w:default="1" w:styleId="NormaleTabelle">
+  <w:style w:type="table" w:default="1" w:styleId="TableNormal">
     <w:name w:val="Normal Table"/>
     <w:uiPriority w:val="99"/>
     <w:semiHidden/>
@@ -11660,15 +10873,15 @@
       </w:tblCellMar>
     </w:tblPr>
   </w:style>
-  <w:style w:type="numbering" w:default="1" w:styleId="KeineListe">
+  <w:style w:type="numbering" w:default="1" w:styleId="NoList">
     <w:name w:val="No List"/>
     <w:uiPriority w:val="99"/>
     <w:semiHidden/>
     <w:unhideWhenUsed/>
   </w:style>
-  <w:style w:type="paragraph" w:styleId="KeinLeerraum">
+  <w:style w:type="paragraph" w:styleId="NoSpacing">
     <w:name w:val="No Spacing"/>
-    <w:link w:val="KeinLeerraumZchn"/>
+    <w:link w:val="NoSpacingChar"/>
     <w:uiPriority w:val="1"/>
     <w:qFormat/>
     <w:rsid w:val="00CE2567"/>
@@ -11678,10 +10891,10 @@
       <w:lang w:eastAsia="en-US"/>
     </w:rPr>
   </w:style>
-  <w:style w:type="paragraph" w:styleId="Kopfzeile">
+  <w:style w:type="paragraph" w:styleId="Header">
     <w:name w:val="header"/>
-    <w:basedOn w:val="Standard"/>
-    <w:link w:val="KopfzeileZchn"/>
+    <w:basedOn w:val="Normal"/>
+    <w:link w:val="HeaderChar"/>
     <w:uiPriority w:val="99"/>
     <w:unhideWhenUsed/>
     <w:rsid w:val="000908AB"/>
@@ -11693,17 +10906,17 @@
       <w:spacing w:after="0" w:line="240" w:lineRule="auto"/>
     </w:pPr>
   </w:style>
-  <w:style w:type="character" w:customStyle="1" w:styleId="KopfzeileZchn">
-    <w:name w:val="Kopfzeile Zchn"/>
-    <w:basedOn w:val="Absatz-Standardschriftart"/>
-    <w:link w:val="Kopfzeile"/>
+  <w:style w:type="character" w:customStyle="1" w:styleId="HeaderChar">
+    <w:name w:val="Header Char"/>
+    <w:basedOn w:val="DefaultParagraphFont"/>
+    <w:link w:val="Header"/>
     <w:uiPriority w:val="99"/>
     <w:rsid w:val="000908AB"/>
   </w:style>
-  <w:style w:type="paragraph" w:styleId="Fuzeile">
+  <w:style w:type="paragraph" w:styleId="Footer">
     <w:name w:val="footer"/>
-    <w:basedOn w:val="Standard"/>
-    <w:link w:val="FuzeileZchn"/>
+    <w:basedOn w:val="Normal"/>
+    <w:link w:val="FooterChar"/>
     <w:uiPriority w:val="99"/>
     <w:unhideWhenUsed/>
     <w:rsid w:val="000908AB"/>
@@ -11715,10 +10928,10 @@
       <w:spacing w:after="0" w:line="240" w:lineRule="auto"/>
     </w:pPr>
   </w:style>
-  <w:style w:type="character" w:customStyle="1" w:styleId="FuzeileZchn">
-    <w:name w:val="Fußzeile Zchn"/>
-    <w:basedOn w:val="Absatz-Standardschriftart"/>
-    <w:link w:val="Fuzeile"/>
+  <w:style w:type="character" w:customStyle="1" w:styleId="FooterChar">
+    <w:name w:val="Footer Char"/>
+    <w:basedOn w:val="DefaultParagraphFont"/>
+    <w:link w:val="Footer"/>
     <w:uiPriority w:val="99"/>
     <w:rsid w:val="000908AB"/>
   </w:style>
@@ -11730,9 +10943,9 @@
     <w:name w:val="talk-transcript__para__text"/>
     <w:rsid w:val="002F093C"/>
   </w:style>
-  <w:style w:type="character" w:customStyle="1" w:styleId="berschrift1Zchn">
-    <w:name w:val="Überschrift 1 Zchn"/>
-    <w:link w:val="berschrift1"/>
+  <w:style w:type="character" w:customStyle="1" w:styleId="Heading1Char">
+    <w:name w:val="Heading 1 Char"/>
+    <w:link w:val="Heading1"/>
     <w:uiPriority w:val="9"/>
     <w:rsid w:val="00F96119"/>
     <w:rPr>
@@ -11744,9 +10957,9 @@
       <w:lang w:eastAsia="en-US"/>
     </w:rPr>
   </w:style>
-  <w:style w:type="character" w:customStyle="1" w:styleId="KeinLeerraumZchn">
-    <w:name w:val="Kein Leerraum Zchn"/>
-    <w:link w:val="KeinLeerraum"/>
+  <w:style w:type="character" w:customStyle="1" w:styleId="NoSpacingChar">
+    <w:name w:val="No Spacing Char"/>
+    <w:link w:val="NoSpacing"/>
     <w:uiPriority w:val="1"/>
     <w:rsid w:val="00D97149"/>
     <w:rPr>
@@ -11755,10 +10968,10 @@
       <w:lang w:eastAsia="en-US"/>
     </w:rPr>
   </w:style>
-  <w:style w:type="paragraph" w:styleId="Sprechblasentext">
+  <w:style w:type="paragraph" w:styleId="BalloonText">
     <w:name w:val="Balloon Text"/>
-    <w:basedOn w:val="Standard"/>
-    <w:link w:val="SprechblasentextZchn"/>
+    <w:basedOn w:val="Normal"/>
+    <w:link w:val="BalloonTextChar"/>
     <w:uiPriority w:val="99"/>
     <w:semiHidden/>
     <w:unhideWhenUsed/>
@@ -11772,9 +10985,9 @@
       <w:szCs w:val="16"/>
     </w:rPr>
   </w:style>
-  <w:style w:type="character" w:customStyle="1" w:styleId="SprechblasentextZchn">
-    <w:name w:val="Sprechblasentext Zchn"/>
-    <w:link w:val="Sprechblasentext"/>
+  <w:style w:type="character" w:customStyle="1" w:styleId="BalloonTextChar">
+    <w:name w:val="Balloon Text Char"/>
+    <w:link w:val="BalloonText"/>
     <w:uiPriority w:val="99"/>
     <w:semiHidden/>
     <w:rsid w:val="00D97149"/>
@@ -11785,10 +10998,10 @@
       <w:lang w:eastAsia="en-US"/>
     </w:rPr>
   </w:style>
-  <w:style w:type="paragraph" w:styleId="Verzeichnis1">
+  <w:style w:type="paragraph" w:styleId="TOC1">
     <w:name w:val="toc 1"/>
-    <w:basedOn w:val="Standard"/>
-    <w:next w:val="Standard"/>
+    <w:basedOn w:val="Normal"/>
+    <w:next w:val="Normal"/>
     <w:autoRedefine/>
     <w:uiPriority w:val="39"/>
     <w:unhideWhenUsed/>
@@ -11806,10 +11019,10 @@
       <w:szCs w:val="24"/>
     </w:rPr>
   </w:style>
-  <w:style w:type="paragraph" w:styleId="Verzeichnis2">
+  <w:style w:type="paragraph" w:styleId="TOC2">
     <w:name w:val="toc 2"/>
-    <w:basedOn w:val="Standard"/>
-    <w:next w:val="Standard"/>
+    <w:basedOn w:val="Normal"/>
+    <w:next w:val="Normal"/>
     <w:autoRedefine/>
     <w:uiPriority w:val="39"/>
     <w:unhideWhenUsed/>
@@ -11824,10 +11037,10 @@
       <w:bCs/>
     </w:rPr>
   </w:style>
-  <w:style w:type="paragraph" w:styleId="Verzeichnis3">
+  <w:style w:type="paragraph" w:styleId="TOC3">
     <w:name w:val="toc 3"/>
-    <w:basedOn w:val="Standard"/>
-    <w:next w:val="Standard"/>
+    <w:basedOn w:val="Normal"/>
+    <w:next w:val="Normal"/>
     <w:autoRedefine/>
     <w:uiPriority w:val="39"/>
     <w:unhideWhenUsed/>
@@ -11842,10 +11055,10 @@
       <w:szCs w:val="20"/>
     </w:rPr>
   </w:style>
-  <w:style w:type="paragraph" w:styleId="Verzeichnis4">
+  <w:style w:type="paragraph" w:styleId="TOC4">
     <w:name w:val="toc 4"/>
-    <w:basedOn w:val="Standard"/>
-    <w:next w:val="Standard"/>
+    <w:basedOn w:val="Normal"/>
+    <w:next w:val="Normal"/>
     <w:autoRedefine/>
     <w:uiPriority w:val="39"/>
     <w:unhideWhenUsed/>
@@ -11860,10 +11073,10 @@
       <w:szCs w:val="20"/>
     </w:rPr>
   </w:style>
-  <w:style w:type="paragraph" w:styleId="Verzeichnis5">
+  <w:style w:type="paragraph" w:styleId="TOC5">
     <w:name w:val="toc 5"/>
-    <w:basedOn w:val="Standard"/>
-    <w:next w:val="Standard"/>
+    <w:basedOn w:val="Normal"/>
+    <w:next w:val="Normal"/>
     <w:autoRedefine/>
     <w:uiPriority w:val="39"/>
     <w:unhideWhenUsed/>
@@ -11878,10 +11091,10 @@
       <w:szCs w:val="20"/>
     </w:rPr>
   </w:style>
-  <w:style w:type="paragraph" w:styleId="Verzeichnis6">
+  <w:style w:type="paragraph" w:styleId="TOC6">
     <w:name w:val="toc 6"/>
-    <w:basedOn w:val="Standard"/>
-    <w:next w:val="Standard"/>
+    <w:basedOn w:val="Normal"/>
+    <w:next w:val="Normal"/>
     <w:autoRedefine/>
     <w:uiPriority w:val="39"/>
     <w:unhideWhenUsed/>
@@ -11896,10 +11109,10 @@
       <w:szCs w:val="20"/>
     </w:rPr>
   </w:style>
-  <w:style w:type="paragraph" w:styleId="Verzeichnis7">
+  <w:style w:type="paragraph" w:styleId="TOC7">
     <w:name w:val="toc 7"/>
-    <w:basedOn w:val="Standard"/>
-    <w:next w:val="Standard"/>
+    <w:basedOn w:val="Normal"/>
+    <w:next w:val="Normal"/>
     <w:autoRedefine/>
     <w:uiPriority w:val="39"/>
     <w:unhideWhenUsed/>
@@ -11914,10 +11127,10 @@
       <w:szCs w:val="20"/>
     </w:rPr>
   </w:style>
-  <w:style w:type="paragraph" w:styleId="Verzeichnis8">
+  <w:style w:type="paragraph" w:styleId="TOC8">
     <w:name w:val="toc 8"/>
-    <w:basedOn w:val="Standard"/>
-    <w:next w:val="Standard"/>
+    <w:basedOn w:val="Normal"/>
+    <w:next w:val="Normal"/>
     <w:autoRedefine/>
     <w:uiPriority w:val="39"/>
     <w:unhideWhenUsed/>
@@ -11932,10 +11145,10 @@
       <w:szCs w:val="20"/>
     </w:rPr>
   </w:style>
-  <w:style w:type="paragraph" w:styleId="Verzeichnis9">
+  <w:style w:type="paragraph" w:styleId="TOC9">
     <w:name w:val="toc 9"/>
-    <w:basedOn w:val="Standard"/>
-    <w:next w:val="Standard"/>
+    <w:basedOn w:val="Normal"/>
+    <w:next w:val="Normal"/>
     <w:autoRedefine/>
     <w:uiPriority w:val="39"/>
     <w:unhideWhenUsed/>
@@ -11950,9 +11163,9 @@
       <w:szCs w:val="20"/>
     </w:rPr>
   </w:style>
-  <w:style w:type="character" w:customStyle="1" w:styleId="berschrift2Zchn">
-    <w:name w:val="Überschrift 2 Zchn"/>
-    <w:link w:val="berschrift2"/>
+  <w:style w:type="character" w:customStyle="1" w:styleId="Heading2Char">
+    <w:name w:val="Heading 2 Char"/>
+    <w:link w:val="Heading2"/>
     <w:uiPriority w:val="9"/>
     <w:rsid w:val="00D97149"/>
     <w:rPr>
@@ -11976,10 +11189,10 @@
       <w:u w:val="single"/>
     </w:rPr>
   </w:style>
-  <w:style w:type="paragraph" w:styleId="Inhaltsverzeichnisberschrift">
+  <w:style w:type="paragraph" w:styleId="TOCHeading">
     <w:name w:val="TOC Heading"/>
-    <w:basedOn w:val="berschrift1"/>
-    <w:next w:val="Standard"/>
+    <w:basedOn w:val="Heading1"/>
+    <w:next w:val="Normal"/>
     <w:uiPriority w:val="39"/>
     <w:unhideWhenUsed/>
     <w:qFormat/>
@@ -11997,9 +11210,9 @@
       <w:lang w:val="en-US" w:eastAsia="ja-JP"/>
     </w:rPr>
   </w:style>
-  <w:style w:type="character" w:customStyle="1" w:styleId="berschrift3Zchn">
-    <w:name w:val="Überschrift 3 Zchn"/>
-    <w:link w:val="berschrift3"/>
+  <w:style w:type="character" w:customStyle="1" w:styleId="Heading3Char">
+    <w:name w:val="Heading 3 Char"/>
+    <w:link w:val="Heading3"/>
     <w:uiPriority w:val="9"/>
     <w:rsid w:val="00D775C7"/>
     <w:rPr>
@@ -12011,11 +11224,11 @@
       <w:lang w:eastAsia="en-US"/>
     </w:rPr>
   </w:style>
-  <w:style w:type="paragraph" w:styleId="Titel">
+  <w:style w:type="paragraph" w:styleId="Title">
     <w:name w:val="Title"/>
-    <w:basedOn w:val="Standard"/>
-    <w:next w:val="Standard"/>
-    <w:link w:val="TitelZchn"/>
+    <w:basedOn w:val="Normal"/>
+    <w:next w:val="Normal"/>
+    <w:link w:val="TitleChar"/>
     <w:uiPriority w:val="10"/>
     <w:qFormat/>
     <w:rsid w:val="00625F77"/>
@@ -12032,10 +11245,10 @@
       <w:szCs w:val="52"/>
     </w:rPr>
   </w:style>
-  <w:style w:type="character" w:customStyle="1" w:styleId="TitelZchn">
-    <w:name w:val="Titel Zchn"/>
-    <w:basedOn w:val="Absatz-Standardschriftart"/>
-    <w:link w:val="Titel"/>
+  <w:style w:type="character" w:customStyle="1" w:styleId="TitleChar">
+    <w:name w:val="Title Char"/>
+    <w:basedOn w:val="DefaultParagraphFont"/>
+    <w:link w:val="Title"/>
     <w:uiPriority w:val="10"/>
     <w:rsid w:val="00625F77"/>
     <w:rPr>
@@ -12048,11 +11261,11 @@
       <w:lang w:eastAsia="en-US"/>
     </w:rPr>
   </w:style>
-  <w:style w:type="paragraph" w:styleId="Untertitel">
+  <w:style w:type="paragraph" w:styleId="Subtitle">
     <w:name w:val="Subtitle"/>
-    <w:basedOn w:val="Standard"/>
-    <w:next w:val="Standard"/>
-    <w:link w:val="UntertitelZchn"/>
+    <w:basedOn w:val="Normal"/>
+    <w:next w:val="Normal"/>
+    <w:link w:val="SubtitleChar"/>
     <w:uiPriority w:val="11"/>
     <w:qFormat/>
     <w:rsid w:val="00756A99"/>
@@ -12071,10 +11284,10 @@
       <w:szCs w:val="24"/>
     </w:rPr>
   </w:style>
-  <w:style w:type="character" w:customStyle="1" w:styleId="UntertitelZchn">
-    <w:name w:val="Untertitel Zchn"/>
-    <w:basedOn w:val="Absatz-Standardschriftart"/>
-    <w:link w:val="Untertitel"/>
+  <w:style w:type="character" w:customStyle="1" w:styleId="SubtitleChar">
+    <w:name w:val="Subtitle Char"/>
+    <w:basedOn w:val="DefaultParagraphFont"/>
+    <w:link w:val="Subtitle"/>
     <w:uiPriority w:val="11"/>
     <w:rsid w:val="00756A99"/>
     <w:rPr>
@@ -12088,9 +11301,9 @@
       <w:lang w:eastAsia="en-US"/>
     </w:rPr>
   </w:style>
-  <w:style w:type="character" w:styleId="SchwacheHervorhebung">
+  <w:style w:type="character" w:styleId="SubtleEmphasis">
     <w:name w:val="Subtle Emphasis"/>
-    <w:basedOn w:val="Absatz-Standardschriftart"/>
+    <w:basedOn w:val="DefaultParagraphFont"/>
     <w:uiPriority w:val="19"/>
     <w:qFormat/>
     <w:rsid w:val="00756A99"/>
@@ -12100,9 +11313,9 @@
       <w:color w:val="808080" w:themeColor="text1" w:themeTint="7F"/>
     </w:rPr>
   </w:style>
-  <w:style w:type="character" w:styleId="Hervorhebung">
+  <w:style w:type="character" w:styleId="Emphasis">
     <w:name w:val="Emphasis"/>
-    <w:basedOn w:val="Absatz-Standardschriftart"/>
+    <w:basedOn w:val="DefaultParagraphFont"/>
     <w:uiPriority w:val="20"/>
     <w:qFormat/>
     <w:rsid w:val="00756A99"/>
@@ -12111,9 +11324,9 @@
       <w:iCs/>
     </w:rPr>
   </w:style>
-  <w:style w:type="character" w:styleId="IntensiveHervorhebung">
+  <w:style w:type="character" w:styleId="IntenseEmphasis">
     <w:name w:val="Intense Emphasis"/>
-    <w:basedOn w:val="Absatz-Standardschriftart"/>
+    <w:basedOn w:val="DefaultParagraphFont"/>
     <w:uiPriority w:val="21"/>
     <w:qFormat/>
     <w:rsid w:val="00756A99"/>
@@ -12125,9 +11338,9 @@
       <w:color w:val="98C723" w:themeColor="accent1"/>
     </w:rPr>
   </w:style>
-  <w:style w:type="character" w:styleId="Fett">
+  <w:style w:type="character" w:styleId="Strong">
     <w:name w:val="Strong"/>
-    <w:basedOn w:val="Absatz-Standardschriftart"/>
+    <w:basedOn w:val="DefaultParagraphFont"/>
     <w:uiPriority w:val="22"/>
     <w:qFormat/>
     <w:rsid w:val="00756A99"/>
@@ -12136,9 +11349,9 @@
       <w:bCs/>
     </w:rPr>
   </w:style>
-  <w:style w:type="paragraph" w:styleId="StandardWeb">
+  <w:style w:type="paragraph" w:styleId="NormalWeb">
     <w:name w:val="Normal (Web)"/>
-    <w:basedOn w:val="Standard"/>
+    <w:basedOn w:val="Normal"/>
     <w:uiPriority w:val="99"/>
     <w:semiHidden/>
     <w:unhideWhenUsed/>
@@ -12153,10 +11366,10 @@
       <w:lang w:eastAsia="de-AT"/>
     </w:rPr>
   </w:style>
-  <w:style w:type="character" w:customStyle="1" w:styleId="berschrift4Zchn">
-    <w:name w:val="Überschrift 4 Zchn"/>
-    <w:basedOn w:val="Absatz-Standardschriftart"/>
-    <w:link w:val="berschrift4"/>
+  <w:style w:type="character" w:customStyle="1" w:styleId="Heading4Char">
+    <w:name w:val="Heading 4 Char"/>
+    <w:basedOn w:val="DefaultParagraphFont"/>
+    <w:link w:val="Heading4"/>
     <w:uiPriority w:val="9"/>
     <w:rsid w:val="00E23805"/>
     <w:rPr>
@@ -12171,9 +11384,9 @@
       <w:lang w:eastAsia="en-US"/>
     </w:rPr>
   </w:style>
-  <w:style w:type="table" w:styleId="Tabellenraster">
+  <w:style w:type="table" w:styleId="TableGrid">
     <w:name w:val="Table Grid"/>
-    <w:basedOn w:val="NormaleTabelle"/>
+    <w:basedOn w:val="TableNormal"/>
     <w:uiPriority w:val="59"/>
     <w:rsid w:val="00FB0F3E"/>
     <w:tblPr>
@@ -12194,9 +11407,9 @@
       </w:tblCellMar>
     </w:tblPr>
   </w:style>
-  <w:style w:type="table" w:styleId="HelleSchattierung">
+  <w:style w:type="table" w:styleId="LightShading">
     <w:name w:val="Light Shading"/>
-    <w:basedOn w:val="NormaleTabelle"/>
+    <w:basedOn w:val="TableNormal"/>
     <w:uiPriority w:val="60"/>
     <w:rsid w:val="00FB0F3E"/>
     <w:rPr>
@@ -12294,9 +11507,9 @@
       </w:tcPr>
     </w:tblStylePr>
   </w:style>
-  <w:style w:type="table" w:styleId="MittlereListe2">
+  <w:style w:type="table" w:styleId="MediumList2">
     <w:name w:val="Medium List 2"/>
-    <w:basedOn w:val="NormaleTabelle"/>
+    <w:basedOn w:val="TableNormal"/>
     <w:uiPriority w:val="66"/>
     <w:rsid w:val="00FB0F3E"/>
     <w:rPr>
@@ -12419,9 +11632,9 @@
       </w:tcPr>
     </w:tblStylePr>
   </w:style>
-  <w:style w:type="paragraph" w:styleId="Listenabsatz">
+  <w:style w:type="paragraph" w:styleId="ListParagraph">
     <w:name w:val="List Paragraph"/>
-    <w:basedOn w:val="Standard"/>
+    <w:basedOn w:val="Normal"/>
     <w:uiPriority w:val="34"/>
     <w:qFormat/>
     <w:rsid w:val="007D60F4"/>
@@ -12430,9 +11643,9 @@
       <w:contextualSpacing/>
     </w:pPr>
   </w:style>
-  <w:style w:type="character" w:styleId="BesuchterHyperlink">
+  <w:style w:type="character" w:styleId="FollowedHyperlink">
     <w:name w:val="FollowedHyperlink"/>
-    <w:basedOn w:val="Absatz-Standardschriftart"/>
+    <w:basedOn w:val="DefaultParagraphFont"/>
     <w:uiPriority w:val="99"/>
     <w:semiHidden/>
     <w:unhideWhenUsed/>
@@ -12442,10 +11655,10 @@
       <w:u w:val="single"/>
     </w:rPr>
   </w:style>
-  <w:style w:type="paragraph" w:styleId="HTMLVorformatiert">
+  <w:style w:type="paragraph" w:styleId="HTMLPreformatted">
     <w:name w:val="HTML Preformatted"/>
-    <w:basedOn w:val="Standard"/>
-    <w:link w:val="HTMLVorformatiertZchn"/>
+    <w:basedOn w:val="Normal"/>
+    <w:link w:val="HTMLPreformattedChar"/>
     <w:uiPriority w:val="99"/>
     <w:unhideWhenUsed/>
     <w:rsid w:val="000B1A53"/>
@@ -12477,10 +11690,10 @@
       <w:lang w:eastAsia="de-AT"/>
     </w:rPr>
   </w:style>
-  <w:style w:type="character" w:customStyle="1" w:styleId="HTMLVorformatiertZchn">
-    <w:name w:val="HTML Vorformatiert Zchn"/>
-    <w:basedOn w:val="Absatz-Standardschriftart"/>
-    <w:link w:val="HTMLVorformatiert"/>
+  <w:style w:type="character" w:customStyle="1" w:styleId="HTMLPreformattedChar">
+    <w:name w:val="HTML Preformatted Char"/>
+    <w:basedOn w:val="DefaultParagraphFont"/>
+    <w:link w:val="HTMLPreformatted"/>
     <w:uiPriority w:val="99"/>
     <w:rsid w:val="000B1A53"/>
     <w:rPr>
@@ -12815,7 +12028,7 @@
 </file>
 
 <file path=customXml/itemProps2.xml><?xml version="1.0" encoding="utf-8"?>
-<ds:datastoreItem xmlns:ds="http://schemas.openxmlformats.org/officeDocument/2006/customXml" ds:itemID="{49885FF5-DCA7-4A83-8C92-2155D5761F72}">
+<ds:datastoreItem xmlns:ds="http://schemas.openxmlformats.org/officeDocument/2006/customXml" ds:itemID="{D9B4A332-B765-44A5-84B9-373FB551E1F3}">
   <ds:schemaRefs>
     <ds:schemaRef ds:uri="http://schemas.openxmlformats.org/officeDocument/2006/bibliography"/>
   </ds:schemaRefs>

</xml_diff>